<commit_message>
OK I COMMIT IT
</commit_message>
<xml_diff>
--- a/E-ShoesShop-URS.V.1.1.docx
+++ b/E-ShoesShop-URS.V.1.1.docx
@@ -695,7 +695,14 @@
           <w:b/>
           <w:bCs/>
         </w:rPr>
-        <w:t>SRS-14:</w:t>
+        <w:t>SRS-15</w:t>
+      </w:r>
+      <w:r>
+        <w:rPr>
+          <w:b/>
+          <w:bCs/>
+        </w:rPr>
+        <w:t>:</w:t>
       </w:r>
       <w:r>
         <w:t xml:space="preserve"> </w:t>
@@ -765,7 +772,7 @@
           <w:b/>
           <w:bCs/>
         </w:rPr>
-        <w:t>15</w:t>
+        <w:t>16</w:t>
       </w:r>
       <w:r>
         <w:rPr>
@@ -802,7 +809,7 @@
           <w:b/>
           <w:bCs/>
         </w:rPr>
-        <w:t>16</w:t>
+        <w:t>17</w:t>
       </w:r>
       <w:r>
         <w:rPr>
@@ -839,7 +846,7 @@
           <w:b/>
           <w:bCs/>
         </w:rPr>
-        <w:t>17</w:t>
+        <w:t>18</w:t>
       </w:r>
       <w:r>
         <w:rPr>
@@ -879,7 +886,7 @@
           <w:b/>
           <w:bCs/>
         </w:rPr>
-        <w:t>18</w:t>
+        <w:t>19</w:t>
       </w:r>
       <w:r>
         <w:rPr>
@@ -916,7 +923,7 @@
           <w:b/>
           <w:bCs/>
         </w:rPr>
-        <w:t>19</w:t>
+        <w:t>20</w:t>
       </w:r>
       <w:r>
         <w:rPr>
@@ -934,11 +941,13 @@
       <w:r>
         <w:t>vide the successful login page.</w:t>
       </w:r>
-    </w:p>
-    <w:p>
-      <w:pPr>
-        <w:ind w:firstLine="720"/>
-      </w:pPr>
+      <w:r>
+        <w:br/>
+        <w:t xml:space="preserve"> </w:t>
+      </w:r>
+      <w:r>
+        <w:tab/>
+      </w:r>
       <w:r>
         <w:rPr>
           <w:b/>
@@ -995,7 +1004,7 @@
           <w:b/>
           <w:bCs/>
         </w:rPr>
-        <w:t>20</w:t>
+        <w:t>21</w:t>
       </w:r>
       <w:r>
         <w:rPr>
@@ -1030,1573 +1039,1625 @@
       </w:pPr>
     </w:p>
     <w:p>
+      <w:r>
+        <w:br/>
+      </w:r>
+      <w:r>
+        <w:br/>
+      </w:r>
+      <w:r>
+        <w:br/>
+      </w:r>
+      <w:r>
+        <w:rPr>
+          <w:rFonts w:asciiTheme="majorHAnsi" w:hAnsiTheme="majorHAnsi" w:cs="Arial"/>
+          <w:b/>
+          <w:bCs/>
+          <w:color w:val="365F91" w:themeColor="accent1" w:themeShade="BF"/>
+          <w:sz w:val="26"/>
+          <w:szCs w:val="26"/>
+        </w:rPr>
+        <w:lastRenderedPageBreak/>
+        <w:t>URS-03</w:t>
+      </w:r>
+      <w:r>
+        <w:rPr>
+          <w:rFonts w:asciiTheme="majorHAnsi" w:hAnsiTheme="majorHAnsi" w:cs="Arial"/>
+          <w:color w:val="365F91" w:themeColor="accent1" w:themeShade="BF"/>
+          <w:sz w:val="26"/>
+          <w:szCs w:val="26"/>
+        </w:rPr>
+        <w:t>:</w:t>
+      </w:r>
+      <w:r>
+        <w:rPr>
+          <w:rFonts w:asciiTheme="majorHAnsi" w:hAnsiTheme="majorHAnsi" w:cs="Arial"/>
+          <w:b/>
+          <w:bCs/>
+          <w:color w:val="365F91" w:themeColor="accent1" w:themeShade="BF"/>
+          <w:sz w:val="26"/>
+          <w:szCs w:val="26"/>
+        </w:rPr>
+        <w:t xml:space="preserve"> </w:t>
+      </w:r>
+      <w:r>
+        <w:rPr>
+          <w:rFonts w:asciiTheme="majorHAnsi" w:hAnsiTheme="majorHAnsi" w:cs="Arial"/>
+          <w:color w:val="365F91" w:themeColor="accent1" w:themeShade="BF"/>
+          <w:sz w:val="26"/>
+          <w:szCs w:val="26"/>
+        </w:rPr>
+        <w:t xml:space="preserve">Customer can view all the product category. </w:t>
+      </w:r>
+      <w:r>
+        <w:rPr>
+          <w:color w:val="365F91" w:themeColor="accent1" w:themeShade="BF"/>
+        </w:rPr>
+        <w:br/>
+        <w:t xml:space="preserve"> </w:t>
+      </w:r>
+      <w:r>
+        <w:rPr>
+          <w:color w:val="365F91" w:themeColor="accent1" w:themeShade="BF"/>
+        </w:rPr>
+        <w:tab/>
+      </w:r>
+      <w:r>
+        <w:rPr>
+          <w:b/>
+          <w:bCs/>
+        </w:rPr>
+        <w:t>SRS-22</w:t>
+      </w:r>
+      <w:r>
+        <w:rPr>
+          <w:b/>
+          <w:bCs/>
+        </w:rPr>
+        <w:t>:</w:t>
+      </w:r>
+      <w:r>
+        <w:t xml:space="preserve"> The system provide an interface that show all the product category including, name, </w:t>
+      </w:r>
+      <w:r>
+        <w:br/>
+        <w:t xml:space="preserve">                             </w:t>
+      </w:r>
+      <w:r>
+        <w:t xml:space="preserve">description, price and image. </w:t>
+      </w:r>
+      <w:r>
+        <w:br/>
+        <w:t xml:space="preserve"> </w:t>
+      </w:r>
+      <w:r>
+        <w:tab/>
+      </w:r>
+      <w:r>
+        <w:rPr>
+          <w:b/>
+          <w:bCs/>
+        </w:rPr>
+        <w:t>SRS-07</w:t>
+      </w:r>
+      <w:r>
+        <w:t>: The system shall connect to the database.</w:t>
+      </w:r>
+      <w:r>
+        <w:rPr>
+          <w:color w:val="365F91" w:themeColor="accent1" w:themeShade="BF"/>
+          <w:sz w:val="26"/>
+          <w:szCs w:val="26"/>
+        </w:rPr>
+        <w:br/>
+        <w:t xml:space="preserve"> </w:t>
+      </w:r>
+      <w:r>
+        <w:rPr>
+          <w:color w:val="365F91" w:themeColor="accent1" w:themeShade="BF"/>
+          <w:sz w:val="26"/>
+          <w:szCs w:val="26"/>
+        </w:rPr>
+        <w:tab/>
+      </w:r>
+      <w:r>
+        <w:rPr>
+          <w:b/>
+          <w:bCs/>
+        </w:rPr>
+        <w:t>SRS-08</w:t>
+      </w:r>
+      <w:r>
+        <w:t>: The system retrieve information from the database.</w:t>
+      </w:r>
+      <w:r>
+        <w:br/>
+        <w:t xml:space="preserve"> </w:t>
+      </w:r>
+      <w:r>
+        <w:tab/>
+      </w:r>
+      <w:r>
+        <w:rPr>
+          <w:b/>
+          <w:bCs/>
+        </w:rPr>
+        <w:t>SRS-23</w:t>
+      </w:r>
+      <w:r>
+        <w:rPr>
+          <w:b/>
+          <w:bCs/>
+        </w:rPr>
+        <w:t>:</w:t>
+      </w:r>
+      <w:r>
+        <w:t xml:space="preserve"> The system </w:t>
+      </w:r>
+      <w:r>
+        <w:t>show</w:t>
+      </w:r>
+      <w:r>
+        <w:t xml:space="preserve"> the product detail that consist of name, description, price and </w:t>
+      </w:r>
+      <w:r>
+        <w:br/>
+        <w:t xml:space="preserve">                              </w:t>
+      </w:r>
+      <w:r>
+        <w:t>image.</w:t>
+      </w:r>
+      <w:r>
+        <w:br/>
+      </w:r>
+      <w:r>
+        <w:rPr>
+          <w:rFonts w:asciiTheme="majorHAnsi" w:hAnsiTheme="majorHAnsi"/>
+          <w:b/>
+          <w:bCs/>
+          <w:color w:val="365F91" w:themeColor="accent1" w:themeShade="BF"/>
+          <w:sz w:val="26"/>
+          <w:szCs w:val="26"/>
+        </w:rPr>
+        <w:t xml:space="preserve">URS-04: </w:t>
+      </w:r>
+      <w:r>
+        <w:rPr>
+          <w:rFonts w:asciiTheme="majorHAnsi" w:hAnsiTheme="majorHAnsi"/>
+          <w:color w:val="365F91" w:themeColor="accent1" w:themeShade="BF"/>
+          <w:sz w:val="26"/>
+          <w:szCs w:val="26"/>
+        </w:rPr>
+        <w:t>Customer can search the product.</w:t>
+      </w:r>
+      <w:r>
+        <w:br/>
+        <w:t xml:space="preserve"> </w:t>
+      </w:r>
+      <w:r>
+        <w:tab/>
+      </w:r>
+      <w:r>
+        <w:rPr>
+          <w:b/>
+          <w:bCs/>
+        </w:rPr>
+        <w:t>SRS-</w:t>
+      </w:r>
+      <w:r>
+        <w:rPr>
+          <w:b/>
+          <w:bCs/>
+        </w:rPr>
+        <w:t>24</w:t>
+      </w:r>
+      <w:r>
+        <w:rPr>
+          <w:b/>
+          <w:bCs/>
+        </w:rPr>
+        <w:t>:</w:t>
+      </w:r>
+      <w:r>
+        <w:t xml:space="preserve"> The system shall provide interface to search a product page which receive product </w:t>
+      </w:r>
+      <w:r>
+        <w:br/>
+        <w:t xml:space="preserve">                              </w:t>
+      </w:r>
+      <w:r>
+        <w:t>name for searching.</w:t>
+      </w:r>
+      <w:r>
+        <w:br/>
+        <w:t xml:space="preserve"> </w:t>
+      </w:r>
+      <w:r>
+        <w:tab/>
+      </w:r>
+      <w:r>
+        <w:rPr>
+          <w:b/>
+          <w:bCs/>
+        </w:rPr>
+        <w:t>SRS-07</w:t>
+      </w:r>
+      <w:r>
+        <w:t>: The system shall connect to the database.</w:t>
+      </w:r>
+      <w:r>
+        <w:rPr>
+          <w:color w:val="365F91" w:themeColor="accent1" w:themeShade="BF"/>
+          <w:sz w:val="26"/>
+          <w:szCs w:val="26"/>
+        </w:rPr>
+        <w:br/>
+        <w:t xml:space="preserve"> </w:t>
+      </w:r>
+      <w:r>
+        <w:rPr>
+          <w:color w:val="365F91" w:themeColor="accent1" w:themeShade="BF"/>
+          <w:sz w:val="26"/>
+          <w:szCs w:val="26"/>
+        </w:rPr>
+        <w:tab/>
+      </w:r>
+      <w:r>
+        <w:rPr>
+          <w:b/>
+          <w:bCs/>
+        </w:rPr>
+        <w:t>SRS-25</w:t>
+      </w:r>
+      <w:r>
+        <w:t>: The system retrieve information from the database</w:t>
+      </w:r>
+      <w:r>
+        <w:t xml:space="preserve"> by name</w:t>
+      </w:r>
+      <w:r>
+        <w:t>.</w:t>
+      </w:r>
+      <w:r>
+        <w:br/>
+        <w:t xml:space="preserve"> </w:t>
+      </w:r>
+      <w:r>
+        <w:tab/>
+      </w:r>
+      <w:r>
+        <w:rPr>
+          <w:b/>
+          <w:bCs/>
+        </w:rPr>
+        <w:t>SRS-</w:t>
+      </w:r>
+      <w:r>
+        <w:rPr>
+          <w:b/>
+          <w:bCs/>
+        </w:rPr>
+        <w:t>26</w:t>
+      </w:r>
+      <w:r>
+        <w:rPr>
+          <w:b/>
+          <w:bCs/>
+        </w:rPr>
+        <w:t>:</w:t>
+      </w:r>
+      <w:r>
+        <w:t xml:space="preserve"> The system shall provide detail</w:t>
+      </w:r>
+      <w:r>
+        <w:t xml:space="preserve"> page that consist with product name, product </w:t>
+      </w:r>
+      <w:r>
+        <w:br/>
+        <w:t xml:space="preserve">                              </w:t>
+      </w:r>
+      <w:r>
+        <w:t>description</w:t>
+      </w:r>
+      <w:r>
+        <w:t xml:space="preserve">, and </w:t>
+      </w:r>
+      <w:r>
+        <w:t>product picture.</w:t>
+      </w:r>
+      <w:r>
+        <w:br/>
+      </w:r>
+      <w:r>
+        <w:rPr>
+          <w:rStyle w:val="Heading2Char"/>
+          <w:b/>
+          <w:bCs/>
+        </w:rPr>
+        <w:t>URS-05</w:t>
+      </w:r>
+      <w:r>
+        <w:rPr>
+          <w:rStyle w:val="Heading2Char"/>
+        </w:rPr>
+        <w:t>: Customer can add the product as many products as customer want to the shopping cart.</w:t>
+      </w:r>
+      <w:r>
+        <w:rPr>
+          <w:rFonts w:ascii="Arial" w:hAnsi="Arial" w:cs="Arial"/>
+          <w:sz w:val="20"/>
+          <w:szCs w:val="20"/>
+        </w:rPr>
+        <w:tab/>
+      </w:r>
+      <w:r>
+        <w:rPr>
+          <w:rFonts w:ascii="Arial" w:hAnsi="Arial" w:cs="Arial"/>
+          <w:sz w:val="20"/>
+          <w:szCs w:val="20"/>
+        </w:rPr>
+        <w:br/>
+        <w:t xml:space="preserve"> </w:t>
+      </w:r>
+      <w:r>
+        <w:rPr>
+          <w:rFonts w:ascii="Arial" w:hAnsi="Arial" w:cs="Arial"/>
+          <w:sz w:val="20"/>
+          <w:szCs w:val="20"/>
+        </w:rPr>
+        <w:tab/>
+      </w:r>
+      <w:r>
+        <w:rPr>
+          <w:b/>
+          <w:bCs/>
+        </w:rPr>
+        <w:t>SRS-</w:t>
+      </w:r>
+      <w:r>
+        <w:rPr>
+          <w:b/>
+          <w:bCs/>
+        </w:rPr>
+        <w:t>27</w:t>
+      </w:r>
+      <w:r>
+        <w:rPr>
+          <w:b/>
+          <w:bCs/>
+        </w:rPr>
+        <w:t>:</w:t>
+      </w:r>
+      <w:r>
+        <w:t xml:space="preserve"> The system shall provide the interface to add new product which user selected.</w:t>
+      </w:r>
+      <w:r>
+        <w:br/>
+        <w:t xml:space="preserve"> </w:t>
+      </w:r>
+      <w:r>
+        <w:tab/>
+      </w:r>
+      <w:r>
+        <w:rPr>
+          <w:b/>
+          <w:bCs/>
+        </w:rPr>
+        <w:t>SRS-</w:t>
+      </w:r>
+      <w:r>
+        <w:rPr>
+          <w:b/>
+          <w:bCs/>
+        </w:rPr>
+        <w:t>28</w:t>
+      </w:r>
+      <w:r>
+        <w:rPr>
+          <w:b/>
+          <w:bCs/>
+        </w:rPr>
+        <w:t>:</w:t>
+      </w:r>
+      <w:r>
+        <w:t xml:space="preserve"> The system add the product that user is selected into the shopping cart.</w:t>
+      </w:r>
+      <w:r>
+        <w:br/>
+        <w:t xml:space="preserve"> </w:t>
+      </w:r>
+      <w:r>
+        <w:tab/>
+      </w:r>
+      <w:r>
+        <w:rPr>
+          <w:b/>
+          <w:bCs/>
+        </w:rPr>
+        <w:t>SRS-07</w:t>
+      </w:r>
+      <w:r>
+        <w:t>: The system shall connect to the database.</w:t>
+      </w:r>
+      <w:r>
+        <w:br/>
+        <w:t xml:space="preserve"> </w:t>
+      </w:r>
+      <w:r>
+        <w:tab/>
+      </w:r>
+      <w:r>
+        <w:rPr>
+          <w:b/>
+          <w:bCs/>
+        </w:rPr>
+        <w:t>SRS-</w:t>
+      </w:r>
+      <w:r>
+        <w:rPr>
+          <w:b/>
+          <w:bCs/>
+        </w:rPr>
+        <w:t>29</w:t>
+      </w:r>
+      <w:r>
+        <w:rPr>
+          <w:b/>
+          <w:bCs/>
+        </w:rPr>
+        <w:t>:</w:t>
+      </w:r>
+      <w:r>
+        <w:t xml:space="preserve"> The system shall update the product that user is selected into the database.</w:t>
+      </w:r>
+      <w:r>
+        <w:br/>
+        <w:t xml:space="preserve"> </w:t>
+      </w:r>
+      <w:r>
+        <w:tab/>
+      </w:r>
+      <w:r>
+        <w:rPr>
+          <w:b/>
+          <w:bCs/>
+        </w:rPr>
+        <w:t>SRS-</w:t>
+      </w:r>
+      <w:r>
+        <w:rPr>
+          <w:b/>
+          <w:bCs/>
+        </w:rPr>
+        <w:t>30</w:t>
+      </w:r>
+      <w:r>
+        <w:rPr>
+          <w:b/>
+          <w:bCs/>
+        </w:rPr>
+        <w:t>:</w:t>
+      </w:r>
+      <w:r>
+        <w:t xml:space="preserve"> The</w:t>
+      </w:r>
+      <w:r>
+        <w:t xml:space="preserve"> system shall pro</w:t>
+      </w:r>
+      <w:r>
+        <w:t>vide the successful add new product</w:t>
+      </w:r>
+      <w:r>
+        <w:t xml:space="preserve"> page</w:t>
+      </w:r>
+      <w:r>
+        <w:t xml:space="preserve"> after user add new </w:t>
+      </w:r>
+      <w:r>
+        <w:br/>
+        <w:t xml:space="preserve">                              </w:t>
+      </w:r>
+      <w:r>
+        <w:t>product into the shopping cart</w:t>
+      </w:r>
+      <w:r>
+        <w:t>.</w:t>
+      </w:r>
+      <w:r>
+        <w:br/>
+      </w:r>
+      <w:r>
+        <w:rPr>
+          <w:rFonts w:asciiTheme="majorHAnsi" w:hAnsiTheme="majorHAnsi"/>
+          <w:b/>
+          <w:bCs/>
+          <w:color w:val="365F91" w:themeColor="accent1" w:themeShade="BF"/>
+          <w:sz w:val="26"/>
+          <w:szCs w:val="26"/>
+        </w:rPr>
+        <w:t xml:space="preserve">URS-06: </w:t>
+      </w:r>
+      <w:r>
+        <w:rPr>
+          <w:rFonts w:asciiTheme="majorHAnsi" w:hAnsiTheme="majorHAnsi"/>
+          <w:color w:val="365F91" w:themeColor="accent1" w:themeShade="BF"/>
+          <w:sz w:val="26"/>
+          <w:szCs w:val="26"/>
+        </w:rPr>
+        <w:t>Customer can edit the product in the shopping cart</w:t>
+      </w:r>
+      <w:r>
+        <w:rPr>
+          <w:rFonts w:asciiTheme="majorHAnsi" w:hAnsiTheme="majorHAnsi"/>
+          <w:color w:val="365F91" w:themeColor="accent1" w:themeShade="BF"/>
+          <w:sz w:val="26"/>
+          <w:szCs w:val="26"/>
+        </w:rPr>
+        <w:t>.</w:t>
+      </w:r>
+      <w:r>
+        <w:rPr>
+          <w:rFonts w:asciiTheme="majorHAnsi" w:hAnsiTheme="majorHAnsi"/>
+          <w:color w:val="365F91" w:themeColor="accent1" w:themeShade="BF"/>
+          <w:sz w:val="26"/>
+          <w:szCs w:val="26"/>
+        </w:rPr>
+        <w:br/>
+        <w:t xml:space="preserve"> </w:t>
+      </w:r>
+      <w:r>
+        <w:rPr>
+          <w:rFonts w:asciiTheme="majorHAnsi" w:hAnsiTheme="majorHAnsi"/>
+          <w:color w:val="365F91" w:themeColor="accent1" w:themeShade="BF"/>
+          <w:sz w:val="26"/>
+          <w:szCs w:val="26"/>
+        </w:rPr>
+        <w:tab/>
+      </w:r>
+      <w:r>
+        <w:rPr>
+          <w:b/>
+          <w:bCs/>
+        </w:rPr>
+        <w:t>SRS-07</w:t>
+      </w:r>
+      <w:r>
+        <w:t>: The system shall connect to the database.</w:t>
+      </w:r>
+      <w:r>
+        <w:rPr>
+          <w:rFonts w:asciiTheme="majorHAnsi" w:hAnsiTheme="majorHAnsi"/>
+          <w:color w:val="365F91" w:themeColor="accent1" w:themeShade="BF"/>
+          <w:sz w:val="26"/>
+          <w:szCs w:val="26"/>
+        </w:rPr>
+        <w:br/>
+        <w:t xml:space="preserve"> </w:t>
+      </w:r>
+      <w:r>
+        <w:rPr>
+          <w:rFonts w:asciiTheme="majorHAnsi" w:hAnsiTheme="majorHAnsi"/>
+          <w:color w:val="365F91" w:themeColor="accent1" w:themeShade="BF"/>
+          <w:sz w:val="26"/>
+          <w:szCs w:val="26"/>
+        </w:rPr>
+        <w:tab/>
+      </w:r>
+      <w:r>
+        <w:rPr>
+          <w:rFonts w:cs="Arial"/>
+          <w:b/>
+          <w:bCs/>
+          <w:szCs w:val="22"/>
+        </w:rPr>
+        <w:t>SRS-31</w:t>
+      </w:r>
+      <w:r>
+        <w:rPr>
+          <w:rFonts w:cs="Arial"/>
+          <w:szCs w:val="22"/>
+        </w:rPr>
+        <w:t>: The system shall delete the products from the database.</w:t>
+      </w:r>
+      <w:r>
+        <w:rPr>
+          <w:rFonts w:asciiTheme="majorHAnsi" w:hAnsiTheme="majorHAnsi"/>
+          <w:color w:val="365F91" w:themeColor="accent1" w:themeShade="BF"/>
+          <w:sz w:val="26"/>
+          <w:szCs w:val="26"/>
+        </w:rPr>
+        <w:br/>
+        <w:t xml:space="preserve"> </w:t>
+      </w:r>
+      <w:r>
+        <w:rPr>
+          <w:rFonts w:asciiTheme="majorHAnsi" w:hAnsiTheme="majorHAnsi"/>
+          <w:color w:val="365F91" w:themeColor="accent1" w:themeShade="BF"/>
+          <w:sz w:val="26"/>
+          <w:szCs w:val="26"/>
+        </w:rPr>
+        <w:tab/>
+      </w:r>
+      <w:r>
+        <w:rPr>
+          <w:rFonts w:cs="Arial"/>
+          <w:b/>
+          <w:bCs/>
+          <w:szCs w:val="22"/>
+        </w:rPr>
+        <w:t>SRS-32</w:t>
+      </w:r>
+      <w:r>
+        <w:rPr>
+          <w:rFonts w:cs="Arial"/>
+          <w:b/>
+          <w:bCs/>
+          <w:szCs w:val="22"/>
+        </w:rPr>
+        <w:t>:</w:t>
+      </w:r>
+      <w:r>
+        <w:rPr>
+          <w:rFonts w:cs="Arial"/>
+          <w:szCs w:val="22"/>
+        </w:rPr>
+        <w:t xml:space="preserve"> The system shall update amount of the products</w:t>
+      </w:r>
+      <w:r>
+        <w:rPr>
+          <w:rFonts w:cs="Arial"/>
+          <w:szCs w:val="22"/>
+        </w:rPr>
+        <w:t xml:space="preserve"> into database</w:t>
+      </w:r>
+      <w:r>
+        <w:rPr>
+          <w:rFonts w:cs="Arial"/>
+          <w:szCs w:val="22"/>
+        </w:rPr>
+        <w:t>.</w:t>
+      </w:r>
+      <w:r>
+        <w:rPr>
+          <w:rFonts w:asciiTheme="majorHAnsi" w:hAnsiTheme="majorHAnsi"/>
+          <w:color w:val="365F91" w:themeColor="accent1" w:themeShade="BF"/>
+          <w:sz w:val="26"/>
+          <w:szCs w:val="26"/>
+        </w:rPr>
+        <w:br/>
+        <w:t xml:space="preserve"> </w:t>
+      </w:r>
+      <w:r>
+        <w:rPr>
+          <w:rFonts w:asciiTheme="majorHAnsi" w:hAnsiTheme="majorHAnsi"/>
+          <w:color w:val="365F91" w:themeColor="accent1" w:themeShade="BF"/>
+          <w:sz w:val="26"/>
+          <w:szCs w:val="26"/>
+        </w:rPr>
+        <w:tab/>
+      </w:r>
+      <w:r>
+        <w:rPr>
+          <w:rFonts w:cs="Arial"/>
+          <w:b/>
+          <w:bCs/>
+          <w:szCs w:val="22"/>
+        </w:rPr>
+        <w:t>SRS-33</w:t>
+      </w:r>
+      <w:r>
+        <w:rPr>
+          <w:rFonts w:cs="Arial"/>
+          <w:szCs w:val="22"/>
+        </w:rPr>
+        <w:t xml:space="preserve">: The system shall display the error message “The </w:t>
+      </w:r>
+      <w:r>
+        <w:rPr>
+          <w:rFonts w:cs="Arial"/>
+          <w:szCs w:val="22"/>
+        </w:rPr>
+        <w:t xml:space="preserve">system </w:t>
+      </w:r>
+      <w:r>
+        <w:rPr>
+          <w:rFonts w:cs="Arial"/>
+          <w:szCs w:val="22"/>
+        </w:rPr>
+        <w:t>cannot edit the new updating”</w:t>
+      </w:r>
+      <w:r>
+        <w:rPr>
+          <w:rFonts w:asciiTheme="majorHAnsi" w:hAnsiTheme="majorHAnsi"/>
+          <w:color w:val="365F91" w:themeColor="accent1" w:themeShade="BF"/>
+          <w:sz w:val="26"/>
+          <w:szCs w:val="26"/>
+        </w:rPr>
+        <w:t>.</w:t>
+      </w:r>
+      <w:r>
+        <w:rPr>
+          <w:rFonts w:asciiTheme="majorHAnsi" w:hAnsiTheme="majorHAnsi"/>
+          <w:color w:val="365F91" w:themeColor="accent1" w:themeShade="BF"/>
+          <w:sz w:val="26"/>
+          <w:szCs w:val="26"/>
+        </w:rPr>
+        <w:br/>
+        <w:t xml:space="preserve"> </w:t>
+      </w:r>
+      <w:r>
+        <w:rPr>
+          <w:rFonts w:asciiTheme="majorHAnsi" w:hAnsiTheme="majorHAnsi"/>
+          <w:color w:val="365F91" w:themeColor="accent1" w:themeShade="BF"/>
+          <w:sz w:val="26"/>
+          <w:szCs w:val="26"/>
+        </w:rPr>
+        <w:tab/>
+      </w:r>
+      <w:r>
+        <w:rPr>
+          <w:rFonts w:cs="Arial"/>
+          <w:b/>
+          <w:bCs/>
+          <w:szCs w:val="22"/>
+        </w:rPr>
+        <w:t>SRS-34</w:t>
+      </w:r>
+      <w:r>
+        <w:rPr>
+          <w:rFonts w:cs="Arial"/>
+          <w:szCs w:val="22"/>
+        </w:rPr>
+        <w:t>: The system shall display the message “Edit Completed” when updated in the database.</w:t>
+      </w:r>
+      <w:r>
+        <w:rPr>
+          <w:rFonts w:asciiTheme="majorHAnsi" w:hAnsiTheme="majorHAnsi"/>
+          <w:color w:val="365F91" w:themeColor="accent1" w:themeShade="BF"/>
+          <w:sz w:val="26"/>
+          <w:szCs w:val="26"/>
+        </w:rPr>
+        <w:br/>
+        <w:t xml:space="preserve"> </w:t>
+      </w:r>
+      <w:r>
+        <w:rPr>
+          <w:rFonts w:asciiTheme="majorHAnsi" w:hAnsiTheme="majorHAnsi"/>
+          <w:color w:val="365F91" w:themeColor="accent1" w:themeShade="BF"/>
+          <w:sz w:val="26"/>
+          <w:szCs w:val="26"/>
+        </w:rPr>
+        <w:tab/>
+      </w:r>
+      <w:r>
+        <w:rPr>
+          <w:rFonts w:cs="Arial"/>
+          <w:b/>
+          <w:bCs/>
+          <w:szCs w:val="22"/>
+        </w:rPr>
+        <w:t>SRS-35</w:t>
+      </w:r>
+      <w:r>
+        <w:rPr>
+          <w:rFonts w:cs="Arial"/>
+          <w:szCs w:val="22"/>
+        </w:rPr>
+        <w:t>: The system provide an interface for edit function.</w:t>
+      </w:r>
+      <w:r>
+        <w:rPr>
+          <w:rFonts w:ascii="Arial" w:hAnsi="Arial" w:cs="Arial"/>
+          <w:sz w:val="20"/>
+          <w:szCs w:val="20"/>
+        </w:rPr>
+        <w:br/>
+      </w:r>
+      <w:r>
+        <w:rPr>
+          <w:rFonts w:asciiTheme="majorHAnsi" w:hAnsiTheme="majorHAnsi"/>
+          <w:b/>
+          <w:bCs/>
+          <w:color w:val="365F91" w:themeColor="accent1" w:themeShade="BF"/>
+          <w:sz w:val="26"/>
+          <w:szCs w:val="26"/>
+        </w:rPr>
+        <w:t xml:space="preserve">URS-07: </w:t>
+      </w:r>
+      <w:r>
+        <w:rPr>
+          <w:rFonts w:asciiTheme="majorHAnsi" w:hAnsiTheme="majorHAnsi"/>
+          <w:color w:val="365F91" w:themeColor="accent1" w:themeShade="BF"/>
+          <w:sz w:val="26"/>
+          <w:szCs w:val="26"/>
+        </w:rPr>
+        <w:t>Customer can save the product in the shopping cart.</w:t>
+      </w:r>
+      <w:r>
+        <w:br/>
+        <w:t xml:space="preserve"> </w:t>
+      </w:r>
+      <w:r>
+        <w:tab/>
+      </w:r>
+      <w:r>
+        <w:rPr>
+          <w:b/>
+          <w:bCs/>
+        </w:rPr>
+        <w:t>SRS-07</w:t>
+      </w:r>
+      <w:r>
+        <w:t>: The system shall connect to the database.</w:t>
+      </w:r>
+      <w:r>
+        <w:rPr>
+          <w:rFonts w:asciiTheme="majorHAnsi" w:hAnsiTheme="majorHAnsi"/>
+          <w:color w:val="365F91" w:themeColor="accent1" w:themeShade="BF"/>
+          <w:sz w:val="26"/>
+          <w:szCs w:val="26"/>
+        </w:rPr>
+        <w:br/>
+      </w:r>
+      <w:r>
+        <w:rPr>
+          <w:rFonts w:ascii="Arial" w:hAnsi="Arial" w:cs="Arial"/>
+          <w:sz w:val="20"/>
+          <w:szCs w:val="20"/>
+        </w:rPr>
+        <w:t xml:space="preserve"> </w:t>
+      </w:r>
+      <w:r>
+        <w:rPr>
+          <w:rFonts w:ascii="Arial" w:hAnsi="Arial" w:cs="Arial"/>
+          <w:sz w:val="20"/>
+          <w:szCs w:val="20"/>
+        </w:rPr>
+        <w:tab/>
+      </w:r>
+      <w:r>
+        <w:rPr>
+          <w:rFonts w:cs="Arial"/>
+          <w:b/>
+          <w:bCs/>
+          <w:szCs w:val="22"/>
+        </w:rPr>
+        <w:t>SRS-36</w:t>
+      </w:r>
+      <w:r>
+        <w:rPr>
+          <w:rFonts w:cs="Arial"/>
+          <w:b/>
+          <w:bCs/>
+          <w:szCs w:val="22"/>
+        </w:rPr>
+        <w:t>:</w:t>
+      </w:r>
+      <w:r>
+        <w:rPr>
+          <w:rFonts w:cs="Arial"/>
+          <w:szCs w:val="22"/>
+        </w:rPr>
+        <w:t xml:space="preserve"> The system shall update information into the database.</w:t>
+      </w:r>
+      <w:r>
+        <w:rPr>
+          <w:szCs w:val="22"/>
+        </w:rPr>
+        <w:br/>
+        <w:t xml:space="preserve"> </w:t>
+      </w:r>
+      <w:r>
+        <w:rPr>
+          <w:rFonts w:cs="Arial"/>
+          <w:b/>
+          <w:bCs/>
+          <w:szCs w:val="22"/>
+        </w:rPr>
+        <w:tab/>
+      </w:r>
+      <w:r>
+        <w:rPr>
+          <w:rFonts w:cs="Arial"/>
+          <w:b/>
+          <w:bCs/>
+          <w:szCs w:val="22"/>
+        </w:rPr>
+        <w:t>SRS</w:t>
+      </w:r>
+      <w:r>
+        <w:rPr>
+          <w:rFonts w:cs="Arial"/>
+          <w:b/>
+          <w:bCs/>
+          <w:szCs w:val="22"/>
+        </w:rPr>
+        <w:t>-37</w:t>
+      </w:r>
+      <w:r>
+        <w:rPr>
+          <w:rFonts w:cs="Arial"/>
+          <w:b/>
+          <w:bCs/>
+          <w:szCs w:val="22"/>
+        </w:rPr>
+        <w:t>:</w:t>
+      </w:r>
+      <w:r>
+        <w:rPr>
+          <w:rFonts w:cs="Arial"/>
+          <w:szCs w:val="22"/>
+        </w:rPr>
+        <w:t xml:space="preserve"> The system shall display error message “The system cannot save the new product”</w:t>
+      </w:r>
+      <w:r>
+        <w:rPr>
+          <w:szCs w:val="22"/>
+        </w:rPr>
+        <w:t>.</w:t>
+      </w:r>
+      <w:r>
+        <w:rPr>
+          <w:szCs w:val="22"/>
+        </w:rPr>
+        <w:br/>
+        <w:t xml:space="preserve"> </w:t>
+      </w:r>
+      <w:r>
+        <w:rPr>
+          <w:szCs w:val="22"/>
+        </w:rPr>
+        <w:tab/>
+      </w:r>
+      <w:r>
+        <w:rPr>
+          <w:rFonts w:cs="Arial"/>
+          <w:b/>
+          <w:bCs/>
+          <w:szCs w:val="22"/>
+        </w:rPr>
+        <w:t>S</w:t>
+      </w:r>
+      <w:r>
+        <w:rPr>
+          <w:rFonts w:cs="Arial"/>
+          <w:b/>
+          <w:bCs/>
+          <w:szCs w:val="22"/>
+        </w:rPr>
+        <w:t>RS-38</w:t>
+      </w:r>
+      <w:r>
+        <w:rPr>
+          <w:rFonts w:cs="Arial"/>
+          <w:b/>
+          <w:bCs/>
+          <w:szCs w:val="22"/>
+        </w:rPr>
+        <w:t>:</w:t>
+      </w:r>
+      <w:r>
+        <w:rPr>
+          <w:rFonts w:cs="Arial"/>
+          <w:szCs w:val="22"/>
+        </w:rPr>
+        <w:t xml:space="preserve"> The system shall display error message “The system c</w:t>
+      </w:r>
+      <w:r>
+        <w:rPr>
+          <w:rFonts w:cs="Arial"/>
+          <w:szCs w:val="22"/>
+        </w:rPr>
+        <w:t>annot connect to the database”.</w:t>
+      </w:r>
+      <w:r>
+        <w:rPr>
+          <w:rFonts w:cs="Arial"/>
+          <w:szCs w:val="22"/>
+        </w:rPr>
+        <w:br/>
+        <w:t xml:space="preserve"> </w:t>
+      </w:r>
+      <w:r>
+        <w:rPr>
+          <w:rFonts w:cs="Arial"/>
+          <w:szCs w:val="22"/>
+        </w:rPr>
+        <w:tab/>
+      </w:r>
+      <w:r>
+        <w:rPr>
+          <w:rFonts w:cs="Arial"/>
+          <w:b/>
+          <w:bCs/>
+          <w:szCs w:val="22"/>
+        </w:rPr>
+        <w:t>SRS-39</w:t>
+      </w:r>
+      <w:r>
+        <w:rPr>
+          <w:rFonts w:cs="Arial"/>
+          <w:b/>
+          <w:bCs/>
+          <w:szCs w:val="22"/>
+        </w:rPr>
+        <w:t>:</w:t>
+      </w:r>
+      <w:r>
+        <w:rPr>
+          <w:rFonts w:cs="Arial"/>
+          <w:szCs w:val="22"/>
+        </w:rPr>
+        <w:t xml:space="preserve"> The system shall display the message “Save Completed” when updated in the database.</w:t>
+      </w:r>
+      <w:r>
+        <w:rPr>
+          <w:szCs w:val="22"/>
+        </w:rPr>
+        <w:br/>
+        <w:t xml:space="preserve"> </w:t>
+      </w:r>
+      <w:r>
+        <w:rPr>
+          <w:szCs w:val="22"/>
+        </w:rPr>
+        <w:tab/>
+      </w:r>
+      <w:r>
+        <w:rPr>
+          <w:rFonts w:cs="Arial"/>
+          <w:b/>
+          <w:bCs/>
+          <w:szCs w:val="22"/>
+        </w:rPr>
+        <w:t>SRS-40</w:t>
+      </w:r>
+      <w:r>
+        <w:rPr>
+          <w:rFonts w:cs="Arial"/>
+          <w:b/>
+          <w:bCs/>
+          <w:szCs w:val="22"/>
+        </w:rPr>
+        <w:t>:</w:t>
+      </w:r>
+      <w:r>
+        <w:rPr>
+          <w:rFonts w:cs="Arial"/>
+          <w:szCs w:val="22"/>
+        </w:rPr>
+        <w:t xml:space="preserve"> The system provide an interface for save function.</w:t>
+      </w:r>
+      <w:r>
+        <w:rPr>
+          <w:rFonts w:cs="Arial"/>
+          <w:szCs w:val="22"/>
+        </w:rPr>
+        <w:br/>
+      </w:r>
+      <w:r>
+        <w:rPr>
+          <w:rFonts w:cs="Arial"/>
+          <w:szCs w:val="22"/>
+        </w:rPr>
+        <w:br/>
+      </w:r>
+      <w:r>
+        <w:rPr>
+          <w:rFonts w:cs="Arial"/>
+          <w:szCs w:val="22"/>
+        </w:rPr>
+        <w:br/>
+      </w:r>
+      <w:r>
+        <w:rPr>
+          <w:rFonts w:cs="Arial"/>
+          <w:szCs w:val="22"/>
+        </w:rPr>
+        <w:br/>
+      </w:r>
+      <w:r>
+        <w:rPr>
+          <w:rFonts w:cs="Arial"/>
+          <w:szCs w:val="22"/>
+        </w:rPr>
+        <w:br/>
+      </w:r>
+      <w:r>
+        <w:rPr>
+          <w:rFonts w:cs="Arial"/>
+          <w:szCs w:val="22"/>
+        </w:rPr>
+        <w:br/>
+      </w:r>
+      <w:r>
+        <w:rPr>
+          <w:rFonts w:asciiTheme="majorHAnsi" w:hAnsiTheme="majorHAnsi"/>
+          <w:b/>
+          <w:bCs/>
+          <w:color w:val="365F91" w:themeColor="accent1" w:themeShade="BF"/>
+          <w:sz w:val="26"/>
+          <w:szCs w:val="26"/>
+        </w:rPr>
+        <w:lastRenderedPageBreak/>
+        <w:t xml:space="preserve">URS-08: </w:t>
+      </w:r>
+      <w:r>
+        <w:rPr>
+          <w:rFonts w:asciiTheme="majorHAnsi" w:hAnsiTheme="majorHAnsi"/>
+          <w:color w:val="365F91" w:themeColor="accent1" w:themeShade="BF"/>
+          <w:sz w:val="26"/>
+          <w:szCs w:val="26"/>
+        </w:rPr>
+        <w:t>Customer can check out for purchase the product.</w:t>
+      </w:r>
+      <w:r>
+        <w:rPr>
+          <w:rFonts w:cs="Arial"/>
+          <w:szCs w:val="22"/>
+        </w:rPr>
+        <w:br/>
+        <w:t xml:space="preserve"> </w:t>
+      </w:r>
+      <w:r>
+        <w:rPr>
+          <w:rFonts w:cs="Arial"/>
+          <w:szCs w:val="22"/>
+        </w:rPr>
+        <w:tab/>
+      </w:r>
+      <w:r>
+        <w:rPr>
+          <w:b/>
+          <w:bCs/>
+        </w:rPr>
+        <w:t>SRS-07</w:t>
+      </w:r>
+      <w:r>
+        <w:t>: The system shall connect to the database.</w:t>
+      </w:r>
+      <w:r>
+        <w:rPr>
+          <w:color w:val="365F91" w:themeColor="accent1" w:themeShade="BF"/>
+          <w:sz w:val="26"/>
+          <w:szCs w:val="26"/>
+        </w:rPr>
+        <w:br/>
+        <w:t xml:space="preserve"> </w:t>
+      </w:r>
+      <w:r>
+        <w:rPr>
+          <w:color w:val="365F91" w:themeColor="accent1" w:themeShade="BF"/>
+          <w:sz w:val="26"/>
+          <w:szCs w:val="26"/>
+        </w:rPr>
+        <w:tab/>
+      </w:r>
+      <w:r>
+        <w:rPr>
+          <w:b/>
+          <w:bCs/>
+        </w:rPr>
+        <w:t>SRS-08</w:t>
+      </w:r>
+      <w:r>
+        <w:t>: The system retrieve information from the database.</w:t>
+      </w:r>
+      <w:r>
+        <w:rPr>
+          <w:rFonts w:asciiTheme="majorHAnsi" w:hAnsiTheme="majorHAnsi"/>
+          <w:color w:val="365F91" w:themeColor="accent1" w:themeShade="BF"/>
+          <w:sz w:val="26"/>
+          <w:szCs w:val="26"/>
+        </w:rPr>
+        <w:br/>
+        <w:t xml:space="preserve"> </w:t>
+      </w:r>
+      <w:r>
+        <w:rPr>
+          <w:rFonts w:asciiTheme="majorHAnsi" w:hAnsiTheme="majorHAnsi"/>
+          <w:color w:val="365F91" w:themeColor="accent1" w:themeShade="BF"/>
+          <w:sz w:val="26"/>
+          <w:szCs w:val="26"/>
+        </w:rPr>
+        <w:tab/>
+      </w:r>
+      <w:r>
+        <w:rPr>
+          <w:b/>
+          <w:bCs/>
+        </w:rPr>
+        <w:t>SRS-36</w:t>
+      </w:r>
+      <w:r>
+        <w:t>: The system update product information in database.</w:t>
+      </w:r>
+      <w:r>
+        <w:br/>
+        <w:t xml:space="preserve"> </w:t>
+      </w:r>
+      <w:r>
+        <w:tab/>
+      </w:r>
+      <w:r>
+        <w:rPr>
+          <w:b/>
+          <w:bCs/>
+        </w:rPr>
+        <w:t>SRS-41</w:t>
+      </w:r>
+      <w:r>
+        <w:t>: The system shall provide an interface for Check out function.</w:t>
+      </w:r>
+      <w:r>
+        <w:rPr>
+          <w:color w:val="365F91" w:themeColor="accent1" w:themeShade="BF"/>
+          <w:sz w:val="26"/>
+          <w:szCs w:val="26"/>
+        </w:rPr>
+        <w:br/>
+        <w:t xml:space="preserve"> </w:t>
+      </w:r>
+      <w:r>
+        <w:rPr>
+          <w:color w:val="365F91" w:themeColor="accent1" w:themeShade="BF"/>
+          <w:sz w:val="26"/>
+          <w:szCs w:val="26"/>
+        </w:rPr>
+        <w:tab/>
+      </w:r>
+      <w:r>
+        <w:rPr>
+          <w:b/>
+          <w:bCs/>
+        </w:rPr>
+        <w:t>SRS-21</w:t>
+      </w:r>
+      <w:r>
+        <w:rPr>
+          <w:b/>
+          <w:bCs/>
+        </w:rPr>
+        <w:t>:</w:t>
+      </w:r>
+      <w:r>
+        <w:t xml:space="preserve"> The system provide an interface that show all the product category including, name, </w:t>
+      </w:r>
+      <w:r>
+        <w:br/>
+        <w:t xml:space="preserve">                             description, price and image</w:t>
+      </w:r>
+      <w:r>
+        <w:rPr>
+          <w:color w:val="365F91" w:themeColor="accent1" w:themeShade="BF"/>
+          <w:sz w:val="26"/>
+          <w:szCs w:val="26"/>
+        </w:rPr>
+        <w:br/>
+        <w:t xml:space="preserve"> </w:t>
+      </w:r>
+      <w:r>
+        <w:rPr>
+          <w:color w:val="365F91" w:themeColor="accent1" w:themeShade="BF"/>
+          <w:sz w:val="26"/>
+          <w:szCs w:val="26"/>
+        </w:rPr>
+        <w:tab/>
+      </w:r>
+      <w:r>
+        <w:rPr>
+          <w:b/>
+          <w:bCs/>
+        </w:rPr>
+        <w:t>SRS-42</w:t>
+      </w:r>
+      <w:r>
+        <w:rPr>
+          <w:b/>
+          <w:bCs/>
+        </w:rPr>
+        <w:t>:</w:t>
+      </w:r>
+      <w:r>
+        <w:t xml:space="preserve"> The system shall provide an interface for select the payment option including, Transfer, </w:t>
+      </w:r>
+      <w:r>
+        <w:br/>
+        <w:t xml:space="preserve">                              </w:t>
+      </w:r>
+      <w:r>
+        <w:t>Credit card and PayPal</w:t>
+      </w:r>
+      <w:r>
+        <w:t>.</w:t>
+      </w:r>
+      <w:r>
+        <w:rPr>
+          <w:color w:val="365F91" w:themeColor="accent1" w:themeShade="BF"/>
+          <w:sz w:val="26"/>
+          <w:szCs w:val="26"/>
+        </w:rPr>
+        <w:br/>
+        <w:t xml:space="preserve"> </w:t>
+      </w:r>
+      <w:r>
+        <w:rPr>
+          <w:color w:val="365F91" w:themeColor="accent1" w:themeShade="BF"/>
+          <w:sz w:val="26"/>
+          <w:szCs w:val="26"/>
+        </w:rPr>
+        <w:tab/>
+      </w:r>
+      <w:r>
+        <w:rPr>
+          <w:b/>
+          <w:bCs/>
+        </w:rPr>
+        <w:t>SRS-43</w:t>
+      </w:r>
+      <w:r>
+        <w:rPr>
+          <w:b/>
+          <w:bCs/>
+        </w:rPr>
+        <w:t>:</w:t>
+      </w:r>
+      <w:r>
+        <w:t xml:space="preserve"> The system shall update payment option into the database.</w:t>
+      </w:r>
+      <w:r>
+        <w:rPr>
+          <w:color w:val="365F91" w:themeColor="accent1" w:themeShade="BF"/>
+          <w:sz w:val="26"/>
+          <w:szCs w:val="26"/>
+        </w:rPr>
+        <w:br/>
+        <w:t xml:space="preserve"> </w:t>
+      </w:r>
+      <w:r>
+        <w:rPr>
+          <w:color w:val="365F91" w:themeColor="accent1" w:themeShade="BF"/>
+          <w:sz w:val="26"/>
+          <w:szCs w:val="26"/>
+        </w:rPr>
+        <w:tab/>
+      </w:r>
+      <w:r>
+        <w:rPr>
+          <w:b/>
+          <w:bCs/>
+        </w:rPr>
+        <w:t>SRS-44</w:t>
+      </w:r>
+      <w:r>
+        <w:rPr>
+          <w:b/>
+          <w:bCs/>
+        </w:rPr>
+        <w:t>:</w:t>
+      </w:r>
+      <w:r>
+        <w:t xml:space="preserve"> The system shall display message “Purchase successful” when the transect amount from </w:t>
+      </w:r>
+      <w:r>
+        <w:t xml:space="preserve">  </w:t>
+      </w:r>
+      <w:r>
+        <w:br/>
+        <w:t xml:space="preserve">                              </w:t>
+      </w:r>
+      <w:r>
+        <w:t>banking system</w:t>
+      </w:r>
+      <w:r>
+        <w:t>.</w:t>
+      </w:r>
+      <w:r>
+        <w:br/>
+      </w:r>
+      <w:r>
+        <w:rPr>
+          <w:rFonts w:asciiTheme="majorHAnsi" w:hAnsiTheme="majorHAnsi"/>
+          <w:b/>
+          <w:bCs/>
+          <w:color w:val="365F91" w:themeColor="accent1" w:themeShade="BF"/>
+          <w:sz w:val="26"/>
+          <w:szCs w:val="26"/>
+        </w:rPr>
+        <w:t xml:space="preserve">URS-09: </w:t>
+      </w:r>
+      <w:r>
+        <w:rPr>
+          <w:rFonts w:asciiTheme="majorHAnsi" w:hAnsiTheme="majorHAnsi"/>
+          <w:color w:val="365F91" w:themeColor="accent1" w:themeShade="BF"/>
+          <w:sz w:val="26"/>
+          <w:szCs w:val="26"/>
+        </w:rPr>
+        <w:t>Customer can view the shopping history.</w:t>
+      </w:r>
+      <w:r>
+        <w:rPr>
+          <w:rFonts w:asciiTheme="majorHAnsi" w:hAnsiTheme="majorHAnsi"/>
+          <w:color w:val="365F91" w:themeColor="accent1" w:themeShade="BF"/>
+          <w:sz w:val="26"/>
+          <w:szCs w:val="26"/>
+        </w:rPr>
+        <w:br/>
+      </w:r>
+      <w:r>
+        <w:t xml:space="preserve"> </w:t>
+      </w:r>
+      <w:r>
+        <w:tab/>
+      </w:r>
+      <w:r>
+        <w:rPr>
+          <w:b/>
+          <w:bCs/>
+        </w:rPr>
+        <w:t>SRS-45</w:t>
+      </w:r>
+      <w:r>
+        <w:rPr>
+          <w:b/>
+          <w:bCs/>
+        </w:rPr>
+        <w:t xml:space="preserve">: </w:t>
+      </w:r>
+      <w:r>
+        <w:t>The system provide an interface for the shopping history page.</w:t>
+      </w:r>
+      <w:r>
+        <w:rPr>
+          <w:rFonts w:asciiTheme="majorHAnsi" w:hAnsiTheme="majorHAnsi"/>
+          <w:color w:val="365F91" w:themeColor="accent1" w:themeShade="BF"/>
+          <w:sz w:val="26"/>
+          <w:szCs w:val="26"/>
+        </w:rPr>
+        <w:br/>
+        <w:t xml:space="preserve"> </w:t>
+      </w:r>
+      <w:r>
+        <w:rPr>
+          <w:rFonts w:asciiTheme="majorHAnsi" w:hAnsiTheme="majorHAnsi"/>
+          <w:color w:val="365F91" w:themeColor="accent1" w:themeShade="BF"/>
+          <w:sz w:val="26"/>
+          <w:szCs w:val="26"/>
+        </w:rPr>
+        <w:tab/>
+      </w:r>
+      <w:r>
+        <w:rPr>
+          <w:b/>
+          <w:bCs/>
+        </w:rPr>
+        <w:t>SRS-46</w:t>
+      </w:r>
+      <w:r>
+        <w:t xml:space="preserve">: The system retrieve shopping history form the database by reference from </w:t>
+      </w:r>
+      <w:r>
+        <w:t>user.</w:t>
+      </w:r>
+      <w:r>
+        <w:br/>
+      </w:r>
+      <w:r>
+        <w:rPr>
+          <w:rFonts w:asciiTheme="majorHAnsi" w:hAnsiTheme="majorHAnsi"/>
+          <w:b/>
+          <w:bCs/>
+          <w:color w:val="365F91" w:themeColor="accent1" w:themeShade="BF"/>
+          <w:sz w:val="26"/>
+          <w:szCs w:val="26"/>
+        </w:rPr>
+        <w:t xml:space="preserve">URS-10: </w:t>
+      </w:r>
+      <w:r>
+        <w:rPr>
+          <w:rFonts w:asciiTheme="majorHAnsi" w:hAnsiTheme="majorHAnsi"/>
+          <w:color w:val="365F91" w:themeColor="accent1" w:themeShade="BF"/>
+          <w:sz w:val="26"/>
+          <w:szCs w:val="26"/>
+        </w:rPr>
+        <w:t>Customer can logout.</w:t>
+      </w:r>
+      <w:r>
+        <w:rPr>
+          <w:rFonts w:asciiTheme="majorHAnsi" w:hAnsiTheme="majorHAnsi"/>
+          <w:color w:val="365F91" w:themeColor="accent1" w:themeShade="BF"/>
+          <w:sz w:val="26"/>
+          <w:szCs w:val="26"/>
+        </w:rPr>
+        <w:br/>
+        <w:t xml:space="preserve"> </w:t>
+      </w:r>
+      <w:r>
+        <w:rPr>
+          <w:rFonts w:asciiTheme="majorHAnsi" w:hAnsiTheme="majorHAnsi"/>
+          <w:color w:val="365F91" w:themeColor="accent1" w:themeShade="BF"/>
+          <w:sz w:val="26"/>
+          <w:szCs w:val="26"/>
+        </w:rPr>
+        <w:tab/>
+      </w:r>
+      <w:r>
+        <w:rPr>
+          <w:b/>
+          <w:bCs/>
+        </w:rPr>
+        <w:t>S</w:t>
+      </w:r>
+      <w:r>
+        <w:rPr>
+          <w:b/>
+          <w:bCs/>
+        </w:rPr>
+        <w:t>RS-47</w:t>
+      </w:r>
+      <w:r>
+        <w:rPr>
+          <w:b/>
+          <w:bCs/>
+        </w:rPr>
+        <w:t>:</w:t>
+      </w:r>
+      <w:r>
+        <w:t xml:space="preserve"> the system provide an interface for logout.</w:t>
+      </w:r>
+      <w:r>
+        <w:rPr>
+          <w:rFonts w:asciiTheme="majorHAnsi" w:hAnsiTheme="majorHAnsi"/>
+          <w:color w:val="365F91" w:themeColor="accent1" w:themeShade="BF"/>
+          <w:sz w:val="26"/>
+          <w:szCs w:val="26"/>
+        </w:rPr>
+        <w:br/>
+        <w:t xml:space="preserve"> </w:t>
+      </w:r>
+      <w:r>
+        <w:rPr>
+          <w:rFonts w:asciiTheme="majorHAnsi" w:hAnsiTheme="majorHAnsi"/>
+          <w:color w:val="365F91" w:themeColor="accent1" w:themeShade="BF"/>
+          <w:sz w:val="26"/>
+          <w:szCs w:val="26"/>
+        </w:rPr>
+        <w:tab/>
+      </w:r>
+      <w:r>
+        <w:rPr>
+          <w:rFonts w:cs="Cordia New"/>
+          <w:b/>
+          <w:bCs/>
+        </w:rPr>
+        <w:t>SRS-48</w:t>
+      </w:r>
+      <w:r>
+        <w:rPr>
+          <w:rFonts w:cs="Cordia New"/>
+          <w:b/>
+          <w:bCs/>
+        </w:rPr>
+        <w:t>:</w:t>
+      </w:r>
+      <w:r>
+        <w:rPr>
+          <w:rFonts w:cs="Cordia New"/>
+        </w:rPr>
+        <w:t xml:space="preserve"> The system doesn’t show a user status on top right after logout successful.</w:t>
+      </w:r>
+    </w:p>
+    <w:p>
       <w:pPr>
-        <w:ind w:firstLine="720"/>
+        <w:rPr>
+          <w:rFonts w:ascii="Arial" w:hAnsi="Arial" w:cs="Arial"/>
+          <w:sz w:val="20"/>
+          <w:szCs w:val="20"/>
+        </w:rPr>
       </w:pPr>
     </w:p>
     <w:p>
       <w:pPr>
-        <w:ind w:firstLine="720"/>
-      </w:pPr>
-      <w:r>
-        <w:lastRenderedPageBreak/>
-        <w:br/>
-      </w:r>
-      <w:r>
-        <w:rPr>
-          <w:rFonts w:asciiTheme="majorHAnsi" w:hAnsiTheme="majorHAnsi" w:cs="Arial"/>
-          <w:b/>
-          <w:bCs/>
-          <w:color w:val="365F91" w:themeColor="accent1" w:themeShade="BF"/>
-          <w:sz w:val="26"/>
-          <w:szCs w:val="26"/>
-        </w:rPr>
-        <w:t>URS-03</w:t>
-      </w:r>
-      <w:r>
-        <w:rPr>
-          <w:rFonts w:asciiTheme="majorHAnsi" w:hAnsiTheme="majorHAnsi" w:cs="Arial"/>
-          <w:color w:val="365F91" w:themeColor="accent1" w:themeShade="BF"/>
-          <w:sz w:val="26"/>
-          <w:szCs w:val="26"/>
-        </w:rPr>
-        <w:t>:</w:t>
-      </w:r>
-      <w:r>
-        <w:rPr>
-          <w:rFonts w:asciiTheme="majorHAnsi" w:hAnsiTheme="majorHAnsi" w:cs="Arial"/>
-          <w:b/>
-          <w:bCs/>
-          <w:color w:val="365F91" w:themeColor="accent1" w:themeShade="BF"/>
-          <w:sz w:val="26"/>
-          <w:szCs w:val="26"/>
-        </w:rPr>
-        <w:t xml:space="preserve"> </w:t>
-      </w:r>
-      <w:r>
-        <w:rPr>
-          <w:rFonts w:asciiTheme="majorHAnsi" w:hAnsiTheme="majorHAnsi" w:cs="Arial"/>
-          <w:color w:val="365F91" w:themeColor="accent1" w:themeShade="BF"/>
-          <w:sz w:val="26"/>
-          <w:szCs w:val="26"/>
-        </w:rPr>
-        <w:t xml:space="preserve">Customer can view all the product category. </w:t>
-      </w:r>
-      <w:r>
-        <w:rPr>
-          <w:color w:val="365F91" w:themeColor="accent1" w:themeShade="BF"/>
-        </w:rPr>
-        <w:br/>
-        <w:t xml:space="preserve"> </w:t>
-      </w:r>
-      <w:r>
-        <w:rPr>
-          <w:color w:val="365F91" w:themeColor="accent1" w:themeShade="BF"/>
-        </w:rPr>
-        <w:tab/>
-      </w:r>
-      <w:r>
-        <w:rPr>
-          <w:b/>
-          <w:bCs/>
-        </w:rPr>
-        <w:t>SRS-21</w:t>
-      </w:r>
-      <w:r>
-        <w:rPr>
-          <w:b/>
-          <w:bCs/>
-        </w:rPr>
-        <w:t>:</w:t>
-      </w:r>
-      <w:r>
-        <w:t xml:space="preserve"> The system provide an interface that show all the product category including, name, </w:t>
-      </w:r>
-      <w:r>
-        <w:br/>
-        <w:t xml:space="preserve">                             </w:t>
-      </w:r>
-      <w:r>
-        <w:t xml:space="preserve">description, price and image. </w:t>
-      </w:r>
-    </w:p>
-    <w:p>
-      <w:pPr>
-        <w:ind w:firstLine="720"/>
-        <w:rPr>
-          <w:color w:val="365F91" w:themeColor="accent1" w:themeShade="BF"/>
-        </w:rPr>
-      </w:pPr>
-      <w:r>
-        <w:rPr>
-          <w:b/>
-          <w:bCs/>
-        </w:rPr>
-        <w:t>SRS-07</w:t>
-      </w:r>
-      <w:r>
-        <w:t>: The system shall connect to the database.</w:t>
-      </w:r>
-      <w:r>
-        <w:rPr>
-          <w:color w:val="365F91" w:themeColor="accent1" w:themeShade="BF"/>
-          <w:sz w:val="26"/>
-          <w:szCs w:val="26"/>
-        </w:rPr>
-        <w:br/>
-        <w:t xml:space="preserve"> </w:t>
-      </w:r>
-      <w:r>
-        <w:rPr>
-          <w:color w:val="365F91" w:themeColor="accent1" w:themeShade="BF"/>
-          <w:sz w:val="26"/>
-          <w:szCs w:val="26"/>
-        </w:rPr>
-        <w:tab/>
-      </w:r>
-      <w:r>
-        <w:rPr>
-          <w:b/>
-          <w:bCs/>
-        </w:rPr>
-        <w:t>SRS-08</w:t>
-      </w:r>
-      <w:r>
-        <w:t>: The system retrieve information from the database.</w:t>
-      </w:r>
-      <w:r>
-        <w:br/>
-        <w:t xml:space="preserve"> </w:t>
-      </w:r>
-      <w:r>
-        <w:tab/>
-      </w:r>
-      <w:r>
-        <w:rPr>
-          <w:b/>
-          <w:bCs/>
-        </w:rPr>
-        <w:t>SRS-22</w:t>
-      </w:r>
-      <w:r>
-        <w:rPr>
-          <w:b/>
-          <w:bCs/>
-        </w:rPr>
-        <w:t>:</w:t>
-      </w:r>
-      <w:r>
-        <w:t xml:space="preserve"> The system </w:t>
-      </w:r>
-      <w:r>
-        <w:t>show</w:t>
-      </w:r>
-      <w:r>
-        <w:t xml:space="preserve"> the product detail that consist of name, description, price and </w:t>
-      </w:r>
-      <w:r>
-        <w:br/>
-        <w:t xml:space="preserve">                              </w:t>
-      </w:r>
-      <w:r>
-        <w:t>image.</w:t>
-      </w:r>
-    </w:p>
-    <w:p>
-      <w:pPr>
-        <w:pStyle w:val="Heading2"/>
-        <w:rPr>
-          <w:szCs w:val="26"/>
-        </w:rPr>
-      </w:pPr>
-      <w:r>
-        <w:rPr>
-          <w:b/>
-          <w:bCs/>
-          <w:szCs w:val="26"/>
-        </w:rPr>
-        <w:t>URS-04</w:t>
-      </w:r>
-      <w:r>
-        <w:rPr>
-          <w:b/>
-          <w:bCs/>
-          <w:szCs w:val="26"/>
-        </w:rPr>
-        <w:t xml:space="preserve">: </w:t>
-      </w:r>
-      <w:r>
-        <w:rPr>
-          <w:szCs w:val="26"/>
-        </w:rPr>
-        <w:t>Customer can search the product.</w:t>
-      </w:r>
-    </w:p>
-    <w:p>
-      <w:pPr>
-        <w:ind w:firstLine="720"/>
-      </w:pPr>
-      <w:r>
-        <w:rPr>
-          <w:b/>
-          <w:bCs/>
-        </w:rPr>
-        <w:t>SRS-</w:t>
-      </w:r>
-      <w:r>
-        <w:rPr>
-          <w:b/>
-          <w:bCs/>
-        </w:rPr>
-        <w:t>23</w:t>
-      </w:r>
-      <w:r>
-        <w:rPr>
-          <w:b/>
-          <w:bCs/>
-        </w:rPr>
-        <w:t>:</w:t>
-      </w:r>
-      <w:r>
-        <w:t xml:space="preserve"> The system shall provide interface to search a product page which receive product </w:t>
-      </w:r>
-      <w:r>
-        <w:br/>
-        <w:t xml:space="preserve">                              </w:t>
-      </w:r>
-      <w:r>
-        <w:t>name for searching.</w:t>
-      </w:r>
-      <w:r>
-        <w:br/>
-        <w:t xml:space="preserve"> </w:t>
-      </w:r>
-      <w:r>
-        <w:tab/>
-      </w:r>
-      <w:r>
-        <w:rPr>
-          <w:b/>
-          <w:bCs/>
-        </w:rPr>
-        <w:t>SRS-07</w:t>
-      </w:r>
-      <w:r>
-        <w:t>: The system shall connect to the database.</w:t>
-      </w:r>
-      <w:r>
-        <w:rPr>
-          <w:color w:val="365F91" w:themeColor="accent1" w:themeShade="BF"/>
-          <w:sz w:val="26"/>
-          <w:szCs w:val="26"/>
-        </w:rPr>
-        <w:br/>
-        <w:t xml:space="preserve"> </w:t>
-      </w:r>
-      <w:r>
-        <w:rPr>
-          <w:color w:val="365F91" w:themeColor="accent1" w:themeShade="BF"/>
-          <w:sz w:val="26"/>
-          <w:szCs w:val="26"/>
-        </w:rPr>
-        <w:tab/>
-      </w:r>
-      <w:r>
-        <w:rPr>
-          <w:b/>
-          <w:bCs/>
-        </w:rPr>
-        <w:t>SRS-24</w:t>
-      </w:r>
-      <w:r>
-        <w:t>: The system retrieve information from the database</w:t>
-      </w:r>
-      <w:r>
-        <w:t xml:space="preserve"> by name</w:t>
-      </w:r>
-      <w:r>
-        <w:t>.</w:t>
-      </w:r>
-      <w:r>
-        <w:br/>
-        <w:t xml:space="preserve"> </w:t>
-      </w:r>
-      <w:r>
-        <w:tab/>
-      </w:r>
-      <w:r>
-        <w:rPr>
-          <w:b/>
-          <w:bCs/>
-        </w:rPr>
-        <w:t>SRS-</w:t>
-      </w:r>
-      <w:r>
-        <w:rPr>
-          <w:b/>
-          <w:bCs/>
-        </w:rPr>
-        <w:t>25</w:t>
-      </w:r>
-      <w:r>
-        <w:rPr>
-          <w:b/>
-          <w:bCs/>
-        </w:rPr>
-        <w:t>:</w:t>
-      </w:r>
-      <w:r>
-        <w:t xml:space="preserve"> The system shall provide detail</w:t>
-      </w:r>
-      <w:r>
-        <w:t xml:space="preserve"> page that consist with product name, product </w:t>
-      </w:r>
-      <w:r>
-        <w:br/>
-        <w:t xml:space="preserve">                              </w:t>
-      </w:r>
-      <w:r>
-        <w:t>description</w:t>
-      </w:r>
-      <w:r>
-        <w:t xml:space="preserve">, and </w:t>
-      </w:r>
-      <w:r>
-        <w:t>product picture.</w:t>
-      </w:r>
-      <w:r>
-        <w:br/>
-      </w:r>
-      <w:r>
-        <w:rPr>
-          <w:rStyle w:val="Heading2Char"/>
-          <w:b/>
-          <w:bCs/>
-        </w:rPr>
-        <w:t>URS-05</w:t>
-      </w:r>
-      <w:r>
-        <w:rPr>
-          <w:rStyle w:val="Heading2Char"/>
-        </w:rPr>
-        <w:t>: Customer can add the product as many products as customer want to the shopping cart.</w:t>
-      </w:r>
-      <w:r>
-        <w:rPr>
-          <w:rFonts w:ascii="Arial" w:hAnsi="Arial" w:cs="Arial"/>
-          <w:sz w:val="20"/>
-          <w:szCs w:val="20"/>
-        </w:rPr>
-        <w:tab/>
-      </w:r>
-      <w:r>
-        <w:rPr>
-          <w:rFonts w:ascii="Arial" w:hAnsi="Arial" w:cs="Arial"/>
-          <w:sz w:val="20"/>
-          <w:szCs w:val="20"/>
-        </w:rPr>
-        <w:br/>
-        <w:t xml:space="preserve"> </w:t>
-      </w:r>
-      <w:r>
-        <w:rPr>
-          <w:rFonts w:ascii="Arial" w:hAnsi="Arial" w:cs="Arial"/>
-          <w:sz w:val="20"/>
-          <w:szCs w:val="20"/>
-        </w:rPr>
-        <w:tab/>
-      </w:r>
-      <w:r>
-        <w:rPr>
-          <w:b/>
-          <w:bCs/>
-        </w:rPr>
-        <w:t>SRS-</w:t>
-      </w:r>
-      <w:r>
-        <w:rPr>
-          <w:b/>
-          <w:bCs/>
-        </w:rPr>
-        <w:t>26</w:t>
-      </w:r>
-      <w:r>
-        <w:rPr>
-          <w:b/>
-          <w:bCs/>
-        </w:rPr>
-        <w:t>:</w:t>
-      </w:r>
-      <w:r>
-        <w:t xml:space="preserve"> The system shall provide the interface to add new product which user selected.</w:t>
-      </w:r>
-      <w:r>
-        <w:br/>
-        <w:t xml:space="preserve"> </w:t>
-      </w:r>
-      <w:r>
-        <w:tab/>
-      </w:r>
-      <w:r>
-        <w:rPr>
-          <w:b/>
-          <w:bCs/>
-        </w:rPr>
-        <w:t>SRS-</w:t>
-      </w:r>
-      <w:r>
-        <w:rPr>
-          <w:b/>
-          <w:bCs/>
-        </w:rPr>
-        <w:t>27</w:t>
-      </w:r>
-      <w:r>
-        <w:rPr>
-          <w:b/>
-          <w:bCs/>
-        </w:rPr>
-        <w:t>:</w:t>
-      </w:r>
-      <w:r>
-        <w:t xml:space="preserve"> The system add the product that user is selected into the shopping cart.</w:t>
-      </w:r>
-    </w:p>
-    <w:p>
-      <w:pPr>
-        <w:ind w:firstLine="720"/>
-        <w:rPr>
-          <w:rFonts w:asciiTheme="majorHAnsi" w:hAnsiTheme="majorHAnsi"/>
-          <w:color w:val="365F91" w:themeColor="accent1" w:themeShade="BF"/>
-          <w:sz w:val="26"/>
-          <w:szCs w:val="26"/>
-        </w:rPr>
-      </w:pPr>
-      <w:r>
-        <w:rPr>
-          <w:b/>
-          <w:bCs/>
-        </w:rPr>
-        <w:t>SRS-07</w:t>
-      </w:r>
-      <w:r>
-        <w:t>: The system shall connect to the database.</w:t>
-      </w:r>
-      <w:r>
-        <w:br/>
-        <w:t xml:space="preserve"> </w:t>
-      </w:r>
-      <w:r>
-        <w:tab/>
-      </w:r>
-      <w:r>
-        <w:rPr>
-          <w:b/>
-          <w:bCs/>
-        </w:rPr>
-        <w:t>SRS-</w:t>
-      </w:r>
-      <w:r>
-        <w:rPr>
-          <w:b/>
-          <w:bCs/>
-        </w:rPr>
-        <w:t>28</w:t>
-      </w:r>
-      <w:r>
-        <w:rPr>
-          <w:b/>
-          <w:bCs/>
-        </w:rPr>
-        <w:t>:</w:t>
-      </w:r>
-      <w:r>
-        <w:t xml:space="preserve"> The system shall update the product that user is selected into the database.</w:t>
-      </w:r>
-      <w:r>
-        <w:br/>
-        <w:t xml:space="preserve"> </w:t>
-      </w:r>
-      <w:r>
-        <w:tab/>
-      </w:r>
-      <w:r>
-        <w:rPr>
-          <w:b/>
-          <w:bCs/>
-        </w:rPr>
-        <w:t>SRS-</w:t>
-      </w:r>
-      <w:r>
-        <w:rPr>
-          <w:b/>
-          <w:bCs/>
-        </w:rPr>
-        <w:t>29</w:t>
-      </w:r>
-      <w:r>
-        <w:rPr>
-          <w:b/>
-          <w:bCs/>
-        </w:rPr>
-        <w:t>:</w:t>
-      </w:r>
-      <w:r>
-        <w:t xml:space="preserve"> The</w:t>
-      </w:r>
-      <w:r>
-        <w:t xml:space="preserve"> system shall pro</w:t>
-      </w:r>
-      <w:r>
-        <w:t>vide the successful add new product</w:t>
-      </w:r>
-      <w:r>
-        <w:t xml:space="preserve"> page</w:t>
-      </w:r>
-      <w:r>
-        <w:t xml:space="preserve"> after user add new </w:t>
-      </w:r>
-      <w:r>
-        <w:br/>
-        <w:t xml:space="preserve">                              </w:t>
-      </w:r>
-      <w:r>
-        <w:t>product into the shopping cart</w:t>
-      </w:r>
-      <w:r>
-        <w:t>.</w:t>
-      </w:r>
-      <w:r>
-        <w:br/>
-      </w:r>
-      <w:r>
-        <w:rPr>
-          <w:rFonts w:asciiTheme="majorHAnsi" w:hAnsiTheme="majorHAnsi"/>
-          <w:b/>
-          <w:bCs/>
-          <w:color w:val="365F91" w:themeColor="accent1" w:themeShade="BF"/>
-          <w:sz w:val="26"/>
-          <w:szCs w:val="26"/>
-        </w:rPr>
-        <w:t xml:space="preserve">URS-06: </w:t>
-      </w:r>
-      <w:r>
-        <w:rPr>
-          <w:rFonts w:asciiTheme="majorHAnsi" w:hAnsiTheme="majorHAnsi"/>
-          <w:color w:val="365F91" w:themeColor="accent1" w:themeShade="BF"/>
-          <w:sz w:val="26"/>
-          <w:szCs w:val="26"/>
-        </w:rPr>
-        <w:t>Customer can edit the product in the shopping cart</w:t>
-      </w:r>
-      <w:r>
-        <w:rPr>
-          <w:rFonts w:asciiTheme="majorHAnsi" w:hAnsiTheme="majorHAnsi"/>
-          <w:color w:val="365F91" w:themeColor="accent1" w:themeShade="BF"/>
-          <w:sz w:val="26"/>
-          <w:szCs w:val="26"/>
-        </w:rPr>
-        <w:t>.</w:t>
-      </w:r>
-    </w:p>
-    <w:p>
-      <w:pPr>
-        <w:ind w:firstLine="720"/>
-        <w:rPr>
-          <w:rFonts w:asciiTheme="majorHAnsi" w:hAnsiTheme="majorHAnsi"/>
-          <w:color w:val="365F91" w:themeColor="accent1" w:themeShade="BF"/>
-          <w:sz w:val="26"/>
-          <w:szCs w:val="26"/>
-        </w:rPr>
-      </w:pPr>
-      <w:r>
-        <w:rPr>
-          <w:b/>
-          <w:bCs/>
-        </w:rPr>
-        <w:t>SRS-07</w:t>
-      </w:r>
-      <w:r>
-        <w:t>: The system shall connect to the database.</w:t>
-      </w:r>
-      <w:r>
-        <w:rPr>
-          <w:rFonts w:asciiTheme="majorHAnsi" w:hAnsiTheme="majorHAnsi"/>
-          <w:color w:val="365F91" w:themeColor="accent1" w:themeShade="BF"/>
-          <w:sz w:val="26"/>
-          <w:szCs w:val="26"/>
-        </w:rPr>
-        <w:br/>
-        <w:t xml:space="preserve"> </w:t>
-      </w:r>
-      <w:r>
-        <w:rPr>
-          <w:rFonts w:asciiTheme="majorHAnsi" w:hAnsiTheme="majorHAnsi"/>
-          <w:color w:val="365F91" w:themeColor="accent1" w:themeShade="BF"/>
-          <w:sz w:val="26"/>
-          <w:szCs w:val="26"/>
-        </w:rPr>
-        <w:tab/>
-      </w:r>
-      <w:r>
-        <w:rPr>
-          <w:rFonts w:cs="Arial"/>
-          <w:b/>
-          <w:bCs/>
-          <w:szCs w:val="22"/>
-        </w:rPr>
-        <w:t>SRS-30</w:t>
-      </w:r>
-      <w:r>
-        <w:rPr>
-          <w:rFonts w:cs="Arial"/>
-          <w:szCs w:val="22"/>
-        </w:rPr>
-        <w:t>: The system shall delete the products from the database.</w:t>
-      </w:r>
-      <w:r>
-        <w:rPr>
-          <w:rFonts w:asciiTheme="majorHAnsi" w:hAnsiTheme="majorHAnsi"/>
-          <w:color w:val="365F91" w:themeColor="accent1" w:themeShade="BF"/>
-          <w:sz w:val="26"/>
-          <w:szCs w:val="26"/>
-        </w:rPr>
-        <w:br/>
-        <w:t xml:space="preserve"> </w:t>
-      </w:r>
-      <w:r>
-        <w:rPr>
-          <w:rFonts w:asciiTheme="majorHAnsi" w:hAnsiTheme="majorHAnsi"/>
-          <w:color w:val="365F91" w:themeColor="accent1" w:themeShade="BF"/>
-          <w:sz w:val="26"/>
-          <w:szCs w:val="26"/>
-        </w:rPr>
-        <w:tab/>
-      </w:r>
-      <w:r>
-        <w:rPr>
-          <w:rFonts w:cs="Arial"/>
-          <w:b/>
-          <w:bCs/>
-          <w:szCs w:val="22"/>
-        </w:rPr>
-        <w:t>SRS-31</w:t>
-      </w:r>
-      <w:r>
-        <w:rPr>
-          <w:rFonts w:cs="Arial"/>
-          <w:b/>
-          <w:bCs/>
-          <w:szCs w:val="22"/>
-        </w:rPr>
-        <w:t>:</w:t>
-      </w:r>
-      <w:r>
-        <w:rPr>
-          <w:rFonts w:cs="Arial"/>
-          <w:szCs w:val="22"/>
-        </w:rPr>
-        <w:t xml:space="preserve"> The system shall update amount of the products</w:t>
-      </w:r>
-      <w:r>
-        <w:rPr>
-          <w:rFonts w:cs="Arial"/>
-          <w:szCs w:val="22"/>
-        </w:rPr>
-        <w:t xml:space="preserve"> into database</w:t>
-      </w:r>
-      <w:r>
-        <w:rPr>
-          <w:rFonts w:cs="Arial"/>
-          <w:szCs w:val="22"/>
-        </w:rPr>
-        <w:t>.</w:t>
-      </w:r>
-      <w:r>
-        <w:rPr>
-          <w:rFonts w:asciiTheme="majorHAnsi" w:hAnsiTheme="majorHAnsi"/>
-          <w:color w:val="365F91" w:themeColor="accent1" w:themeShade="BF"/>
-          <w:sz w:val="26"/>
-          <w:szCs w:val="26"/>
-        </w:rPr>
-        <w:br/>
-        <w:t xml:space="preserve"> </w:t>
-      </w:r>
-      <w:r>
-        <w:rPr>
-          <w:rFonts w:asciiTheme="majorHAnsi" w:hAnsiTheme="majorHAnsi"/>
-          <w:color w:val="365F91" w:themeColor="accent1" w:themeShade="BF"/>
-          <w:sz w:val="26"/>
-          <w:szCs w:val="26"/>
-        </w:rPr>
-        <w:tab/>
-      </w:r>
-      <w:r>
-        <w:rPr>
-          <w:rFonts w:cs="Arial"/>
-          <w:b/>
-          <w:bCs/>
-          <w:szCs w:val="22"/>
-        </w:rPr>
-        <w:t>SRS-32</w:t>
-      </w:r>
-      <w:r>
-        <w:rPr>
-          <w:rFonts w:cs="Arial"/>
-          <w:szCs w:val="22"/>
-        </w:rPr>
-        <w:t xml:space="preserve">: The system shall display the error message “The </w:t>
-      </w:r>
-      <w:r>
-        <w:rPr>
-          <w:rFonts w:cs="Arial"/>
-          <w:szCs w:val="22"/>
-        </w:rPr>
-        <w:t xml:space="preserve">system </w:t>
-      </w:r>
-      <w:r>
-        <w:rPr>
-          <w:rFonts w:cs="Arial"/>
-          <w:szCs w:val="22"/>
-        </w:rPr>
-        <w:t>cannot edit the new updating”</w:t>
-      </w:r>
-      <w:r>
-        <w:rPr>
-          <w:rFonts w:asciiTheme="majorHAnsi" w:hAnsiTheme="majorHAnsi"/>
-          <w:color w:val="365F91" w:themeColor="accent1" w:themeShade="BF"/>
-          <w:sz w:val="26"/>
-          <w:szCs w:val="26"/>
-        </w:rPr>
-        <w:t>.</w:t>
-      </w:r>
-      <w:r>
-        <w:rPr>
-          <w:rFonts w:asciiTheme="majorHAnsi" w:hAnsiTheme="majorHAnsi"/>
-          <w:color w:val="365F91" w:themeColor="accent1" w:themeShade="BF"/>
-          <w:sz w:val="26"/>
-          <w:szCs w:val="26"/>
-        </w:rPr>
-        <w:br/>
-        <w:t xml:space="preserve"> </w:t>
-      </w:r>
-      <w:r>
-        <w:rPr>
-          <w:rFonts w:asciiTheme="majorHAnsi" w:hAnsiTheme="majorHAnsi"/>
-          <w:color w:val="365F91" w:themeColor="accent1" w:themeShade="BF"/>
-          <w:sz w:val="26"/>
-          <w:szCs w:val="26"/>
-        </w:rPr>
-        <w:tab/>
-      </w:r>
-      <w:r>
-        <w:rPr>
-          <w:rFonts w:cs="Arial"/>
-          <w:b/>
-          <w:bCs/>
-          <w:szCs w:val="22"/>
-        </w:rPr>
-        <w:t>SRS-33</w:t>
-      </w:r>
-      <w:r>
-        <w:rPr>
-          <w:rFonts w:cs="Arial"/>
-          <w:szCs w:val="22"/>
-        </w:rPr>
-        <w:t>: The system shall display the message “Edit Completed” when updated in the database.</w:t>
-      </w:r>
-      <w:r>
-        <w:rPr>
-          <w:rFonts w:asciiTheme="majorHAnsi" w:hAnsiTheme="majorHAnsi"/>
-          <w:color w:val="365F91" w:themeColor="accent1" w:themeShade="BF"/>
-          <w:sz w:val="26"/>
-          <w:szCs w:val="26"/>
-        </w:rPr>
-        <w:br/>
-        <w:t xml:space="preserve"> </w:t>
-      </w:r>
-      <w:r>
-        <w:rPr>
-          <w:rFonts w:asciiTheme="majorHAnsi" w:hAnsiTheme="majorHAnsi"/>
-          <w:color w:val="365F91" w:themeColor="accent1" w:themeShade="BF"/>
-          <w:sz w:val="26"/>
-          <w:szCs w:val="26"/>
-        </w:rPr>
-        <w:tab/>
-      </w:r>
-      <w:r>
-        <w:rPr>
-          <w:rFonts w:cs="Arial"/>
-          <w:b/>
-          <w:bCs/>
-          <w:szCs w:val="22"/>
-        </w:rPr>
-        <w:t>SRS-34</w:t>
-      </w:r>
-      <w:r>
-        <w:rPr>
-          <w:rFonts w:cs="Arial"/>
-          <w:szCs w:val="22"/>
-        </w:rPr>
-        <w:t>: The system provide an interface for edit function.</w:t>
-      </w:r>
-      <w:r>
-        <w:rPr>
-          <w:rFonts w:ascii="Arial" w:hAnsi="Arial" w:cs="Arial"/>
-          <w:sz w:val="20"/>
-          <w:szCs w:val="20"/>
-        </w:rPr>
-        <w:br/>
-      </w:r>
-      <w:r>
-        <w:rPr>
-          <w:rFonts w:asciiTheme="majorHAnsi" w:hAnsiTheme="majorHAnsi"/>
-          <w:b/>
-          <w:bCs/>
-          <w:color w:val="365F91" w:themeColor="accent1" w:themeShade="BF"/>
-          <w:sz w:val="26"/>
-          <w:szCs w:val="26"/>
-        </w:rPr>
-        <w:t xml:space="preserve">URS-07: </w:t>
-      </w:r>
-      <w:r>
-        <w:rPr>
-          <w:rFonts w:asciiTheme="majorHAnsi" w:hAnsiTheme="majorHAnsi"/>
-          <w:color w:val="365F91" w:themeColor="accent1" w:themeShade="BF"/>
-          <w:sz w:val="26"/>
-          <w:szCs w:val="26"/>
-        </w:rPr>
-        <w:t>Customer can save the product in the shopping cart.</w:t>
-      </w:r>
-    </w:p>
-    <w:p>
-      <w:pPr>
-        <w:ind w:firstLine="720"/>
-        <w:rPr>
-          <w:rFonts w:asciiTheme="majorHAnsi" w:hAnsiTheme="majorHAnsi"/>
-          <w:color w:val="365F91" w:themeColor="accent1" w:themeShade="BF"/>
-          <w:sz w:val="26"/>
-          <w:szCs w:val="26"/>
-        </w:rPr>
-      </w:pPr>
-      <w:r>
-        <w:rPr>
-          <w:b/>
-          <w:bCs/>
-        </w:rPr>
-        <w:t>SRS-07</w:t>
-      </w:r>
-      <w:r>
-        <w:t>: The system shall connect to the database.</w:t>
-      </w:r>
-      <w:r>
-        <w:rPr>
-          <w:rFonts w:asciiTheme="majorHAnsi" w:hAnsiTheme="majorHAnsi"/>
-          <w:color w:val="365F91" w:themeColor="accent1" w:themeShade="BF"/>
-          <w:sz w:val="26"/>
-          <w:szCs w:val="26"/>
-        </w:rPr>
-        <w:br/>
-      </w:r>
-      <w:r>
-        <w:rPr>
-          <w:rFonts w:ascii="Arial" w:hAnsi="Arial" w:cs="Arial"/>
-          <w:sz w:val="20"/>
-          <w:szCs w:val="20"/>
-        </w:rPr>
-        <w:t xml:space="preserve"> </w:t>
-      </w:r>
-      <w:r>
-        <w:rPr>
-          <w:rFonts w:ascii="Arial" w:hAnsi="Arial" w:cs="Arial"/>
-          <w:sz w:val="20"/>
-          <w:szCs w:val="20"/>
-        </w:rPr>
-        <w:tab/>
-      </w:r>
-      <w:r>
-        <w:rPr>
-          <w:rFonts w:cs="Arial"/>
-          <w:b/>
-          <w:bCs/>
-          <w:szCs w:val="22"/>
-        </w:rPr>
-        <w:t>SRS-35</w:t>
-      </w:r>
-      <w:r>
-        <w:rPr>
-          <w:rFonts w:cs="Arial"/>
-          <w:b/>
-          <w:bCs/>
-          <w:szCs w:val="22"/>
-        </w:rPr>
-        <w:t>:</w:t>
-      </w:r>
-      <w:r>
-        <w:rPr>
-          <w:rFonts w:cs="Arial"/>
-          <w:szCs w:val="22"/>
-        </w:rPr>
-        <w:t xml:space="preserve"> The system shall update information into the database.</w:t>
-      </w:r>
-      <w:r>
-        <w:rPr>
-          <w:szCs w:val="22"/>
-        </w:rPr>
-        <w:br/>
-        <w:t xml:space="preserve"> </w:t>
-      </w:r>
-      <w:r>
-        <w:rPr>
-          <w:rFonts w:cs="Arial"/>
-          <w:b/>
-          <w:bCs/>
-          <w:szCs w:val="22"/>
-        </w:rPr>
-        <w:tab/>
-      </w:r>
-      <w:r>
-        <w:rPr>
-          <w:rFonts w:cs="Arial"/>
-          <w:b/>
-          <w:bCs/>
-          <w:szCs w:val="22"/>
-        </w:rPr>
-        <w:t>SRS</w:t>
-      </w:r>
-      <w:r>
-        <w:rPr>
-          <w:rFonts w:cs="Arial"/>
-          <w:b/>
-          <w:bCs/>
-          <w:szCs w:val="22"/>
-        </w:rPr>
-        <w:t>-36</w:t>
-      </w:r>
-      <w:r>
-        <w:rPr>
-          <w:rFonts w:cs="Arial"/>
-          <w:b/>
-          <w:bCs/>
-          <w:szCs w:val="22"/>
-        </w:rPr>
-        <w:t>:</w:t>
-      </w:r>
-      <w:r>
-        <w:rPr>
-          <w:rFonts w:cs="Arial"/>
-          <w:szCs w:val="22"/>
-        </w:rPr>
-        <w:t xml:space="preserve"> The system shall display error message “The system cannot save the new product”</w:t>
-      </w:r>
-      <w:r>
-        <w:rPr>
-          <w:szCs w:val="22"/>
-        </w:rPr>
-        <w:t>.</w:t>
-      </w:r>
-      <w:r>
-        <w:rPr>
-          <w:szCs w:val="22"/>
-        </w:rPr>
-        <w:br/>
-        <w:t xml:space="preserve"> </w:t>
-      </w:r>
-      <w:r>
-        <w:rPr>
-          <w:szCs w:val="22"/>
-        </w:rPr>
-        <w:tab/>
-      </w:r>
-      <w:r>
-        <w:rPr>
-          <w:rFonts w:cs="Arial"/>
-          <w:b/>
-          <w:bCs/>
-          <w:szCs w:val="22"/>
-        </w:rPr>
-        <w:t>SRS-37</w:t>
-      </w:r>
-      <w:r>
-        <w:rPr>
-          <w:rFonts w:cs="Arial"/>
-          <w:b/>
-          <w:bCs/>
-          <w:szCs w:val="22"/>
-        </w:rPr>
-        <w:t>:</w:t>
-      </w:r>
-      <w:r>
-        <w:rPr>
-          <w:rFonts w:cs="Arial"/>
-          <w:szCs w:val="22"/>
-        </w:rPr>
-        <w:t xml:space="preserve"> The system shall display error message “The system c</w:t>
-      </w:r>
-      <w:r>
-        <w:rPr>
-          <w:rFonts w:cs="Arial"/>
-          <w:szCs w:val="22"/>
-        </w:rPr>
-        <w:t>annot connect to the database”.</w:t>
-      </w:r>
-      <w:r>
-        <w:rPr>
-          <w:rFonts w:cs="Arial"/>
-          <w:szCs w:val="22"/>
-        </w:rPr>
-        <w:br/>
-        <w:t xml:space="preserve"> </w:t>
-      </w:r>
-      <w:r>
-        <w:rPr>
-          <w:rFonts w:cs="Arial"/>
-          <w:szCs w:val="22"/>
-        </w:rPr>
-        <w:tab/>
-      </w:r>
-      <w:r>
-        <w:rPr>
-          <w:rFonts w:cs="Arial"/>
-          <w:b/>
-          <w:bCs/>
-          <w:szCs w:val="22"/>
-        </w:rPr>
-        <w:t>SRS-38</w:t>
-      </w:r>
-      <w:r>
-        <w:rPr>
-          <w:rFonts w:cs="Arial"/>
-          <w:b/>
-          <w:bCs/>
-          <w:szCs w:val="22"/>
-        </w:rPr>
-        <w:t>:</w:t>
-      </w:r>
-      <w:r>
-        <w:rPr>
-          <w:rFonts w:cs="Arial"/>
-          <w:szCs w:val="22"/>
-        </w:rPr>
-        <w:t xml:space="preserve"> The system shall display the message “Save Completed” when updated in the database.</w:t>
-      </w:r>
-      <w:r>
-        <w:rPr>
-          <w:szCs w:val="22"/>
-        </w:rPr>
-        <w:br/>
-      </w:r>
-      <w:r>
-        <w:rPr>
-          <w:szCs w:val="22"/>
-        </w:rPr>
-        <w:lastRenderedPageBreak/>
-        <w:t xml:space="preserve"> </w:t>
-      </w:r>
-      <w:r>
-        <w:rPr>
-          <w:szCs w:val="22"/>
-        </w:rPr>
-        <w:tab/>
-      </w:r>
-      <w:r>
-        <w:rPr>
-          <w:rFonts w:cs="Arial"/>
-          <w:b/>
-          <w:bCs/>
-          <w:szCs w:val="22"/>
-        </w:rPr>
-        <w:t>SRS-39</w:t>
-      </w:r>
-      <w:r>
-        <w:rPr>
-          <w:rFonts w:cs="Arial"/>
-          <w:b/>
-          <w:bCs/>
-          <w:szCs w:val="22"/>
-        </w:rPr>
-        <w:t>:</w:t>
-      </w:r>
-      <w:r>
-        <w:rPr>
-          <w:rFonts w:cs="Arial"/>
-          <w:szCs w:val="22"/>
-        </w:rPr>
-        <w:t xml:space="preserve"> The system provide an interface for save function.</w:t>
-      </w:r>
-      <w:r>
-        <w:rPr>
-          <w:rFonts w:cs="Arial"/>
-          <w:szCs w:val="22"/>
-        </w:rPr>
-        <w:br/>
-      </w:r>
-      <w:r>
-        <w:rPr>
-          <w:rFonts w:asciiTheme="majorHAnsi" w:hAnsiTheme="majorHAnsi"/>
-          <w:b/>
-          <w:bCs/>
-          <w:color w:val="365F91" w:themeColor="accent1" w:themeShade="BF"/>
-          <w:sz w:val="26"/>
-          <w:szCs w:val="26"/>
-        </w:rPr>
-        <w:t xml:space="preserve">URS-08: </w:t>
-      </w:r>
-      <w:r>
-        <w:rPr>
-          <w:rFonts w:asciiTheme="majorHAnsi" w:hAnsiTheme="majorHAnsi"/>
-          <w:color w:val="365F91" w:themeColor="accent1" w:themeShade="BF"/>
-          <w:sz w:val="26"/>
-          <w:szCs w:val="26"/>
-        </w:rPr>
-        <w:t>Customer can check out for purchase the product.</w:t>
-      </w:r>
-    </w:p>
-    <w:p>
-      <w:pPr>
-        <w:ind w:firstLine="720"/>
-      </w:pPr>
-      <w:r>
-        <w:rPr>
-          <w:b/>
-          <w:bCs/>
-        </w:rPr>
-        <w:t>SRS-07</w:t>
-      </w:r>
-      <w:r>
-        <w:t>: The system shall connect to the database.</w:t>
-      </w:r>
-      <w:r>
-        <w:rPr>
-          <w:color w:val="365F91" w:themeColor="accent1" w:themeShade="BF"/>
-          <w:sz w:val="26"/>
-          <w:szCs w:val="26"/>
-        </w:rPr>
-        <w:br/>
-        <w:t xml:space="preserve"> </w:t>
-      </w:r>
-      <w:r>
-        <w:rPr>
-          <w:color w:val="365F91" w:themeColor="accent1" w:themeShade="BF"/>
-          <w:sz w:val="26"/>
-          <w:szCs w:val="26"/>
-        </w:rPr>
-        <w:tab/>
-      </w:r>
-      <w:r>
-        <w:rPr>
-          <w:b/>
-          <w:bCs/>
-        </w:rPr>
-        <w:t>SRS-08</w:t>
-      </w:r>
-      <w:r>
-        <w:t>: The system retrieve information from the database.</w:t>
-      </w:r>
-      <w:r>
-        <w:rPr>
-          <w:rFonts w:asciiTheme="majorHAnsi" w:hAnsiTheme="majorHAnsi"/>
-          <w:color w:val="365F91" w:themeColor="accent1" w:themeShade="BF"/>
-          <w:sz w:val="26"/>
-          <w:szCs w:val="26"/>
-        </w:rPr>
-        <w:br/>
-        <w:t xml:space="preserve"> </w:t>
-      </w:r>
-      <w:r>
-        <w:rPr>
-          <w:rFonts w:asciiTheme="majorHAnsi" w:hAnsiTheme="majorHAnsi"/>
-          <w:color w:val="365F91" w:themeColor="accent1" w:themeShade="BF"/>
-          <w:sz w:val="26"/>
-          <w:szCs w:val="26"/>
-        </w:rPr>
-        <w:tab/>
-      </w:r>
-      <w:r>
-        <w:rPr>
-          <w:b/>
-          <w:bCs/>
-        </w:rPr>
-        <w:t>SRS-35</w:t>
-      </w:r>
-      <w:r>
-        <w:t>: The system update product information in database.</w:t>
-      </w:r>
-    </w:p>
-    <w:p>
-      <w:pPr>
-        <w:ind w:firstLine="720"/>
-      </w:pPr>
-      <w:r>
-        <w:rPr>
-          <w:b/>
-          <w:bCs/>
-        </w:rPr>
-        <w:t>SRS-40</w:t>
-      </w:r>
-      <w:r>
-        <w:t>: The system shall provide an interface for Check out function.</w:t>
-      </w:r>
-      <w:r>
-        <w:rPr>
-          <w:color w:val="365F91" w:themeColor="accent1" w:themeShade="BF"/>
-          <w:sz w:val="26"/>
-          <w:szCs w:val="26"/>
-        </w:rPr>
-        <w:br/>
-        <w:t xml:space="preserve"> </w:t>
-      </w:r>
-      <w:r>
-        <w:rPr>
-          <w:color w:val="365F91" w:themeColor="accent1" w:themeShade="BF"/>
-          <w:sz w:val="26"/>
-          <w:szCs w:val="26"/>
-        </w:rPr>
-        <w:tab/>
-      </w:r>
-      <w:r>
-        <w:rPr>
-          <w:b/>
-          <w:bCs/>
-        </w:rPr>
-        <w:t>SRS-21</w:t>
-      </w:r>
-      <w:r>
-        <w:rPr>
-          <w:b/>
-          <w:bCs/>
-        </w:rPr>
-        <w:t>:</w:t>
-      </w:r>
-      <w:r>
-        <w:t xml:space="preserve"> The system provide an interface that show all the product category including, name, </w:t>
-      </w:r>
-      <w:r>
-        <w:br/>
-        <w:t xml:space="preserve">                             description, price and image</w:t>
-      </w:r>
-      <w:r>
-        <w:rPr>
-          <w:color w:val="365F91" w:themeColor="accent1" w:themeShade="BF"/>
-          <w:sz w:val="26"/>
-          <w:szCs w:val="26"/>
-        </w:rPr>
-        <w:br/>
-        <w:t xml:space="preserve"> </w:t>
-      </w:r>
-      <w:r>
-        <w:rPr>
-          <w:color w:val="365F91" w:themeColor="accent1" w:themeShade="BF"/>
-          <w:sz w:val="26"/>
-          <w:szCs w:val="26"/>
-        </w:rPr>
-        <w:tab/>
-      </w:r>
-      <w:r>
-        <w:rPr>
-          <w:b/>
-          <w:bCs/>
-        </w:rPr>
-        <w:t>SRS-41</w:t>
-      </w:r>
-      <w:r>
-        <w:rPr>
-          <w:b/>
-          <w:bCs/>
-        </w:rPr>
-        <w:t>:</w:t>
-      </w:r>
-      <w:r>
-        <w:t xml:space="preserve"> The system shall provide an interface for select the payment option including, Transfer, </w:t>
-      </w:r>
-      <w:r>
-        <w:br/>
-        <w:t xml:space="preserve">                              </w:t>
-      </w:r>
-      <w:r>
-        <w:t>Credit card and PayPal</w:t>
-      </w:r>
-      <w:r>
-        <w:t>.</w:t>
-      </w:r>
-      <w:r>
-        <w:rPr>
-          <w:color w:val="365F91" w:themeColor="accent1" w:themeShade="BF"/>
-          <w:sz w:val="26"/>
-          <w:szCs w:val="26"/>
-        </w:rPr>
-        <w:br/>
-        <w:t xml:space="preserve"> </w:t>
-      </w:r>
-      <w:r>
-        <w:rPr>
-          <w:color w:val="365F91" w:themeColor="accent1" w:themeShade="BF"/>
-          <w:sz w:val="26"/>
-          <w:szCs w:val="26"/>
-        </w:rPr>
-        <w:tab/>
-      </w:r>
-      <w:r>
-        <w:rPr>
-          <w:b/>
-          <w:bCs/>
-        </w:rPr>
-        <w:t>SRS-42</w:t>
-      </w:r>
-      <w:r>
-        <w:rPr>
-          <w:b/>
-          <w:bCs/>
-        </w:rPr>
-        <w:t>:</w:t>
-      </w:r>
-      <w:r>
-        <w:t xml:space="preserve"> The system shall update payment option into the database.</w:t>
-      </w:r>
-      <w:r>
-        <w:rPr>
-          <w:color w:val="365F91" w:themeColor="accent1" w:themeShade="BF"/>
-          <w:sz w:val="26"/>
-          <w:szCs w:val="26"/>
-        </w:rPr>
-        <w:br/>
-        <w:t xml:space="preserve"> </w:t>
-      </w:r>
-      <w:r>
-        <w:rPr>
-          <w:color w:val="365F91" w:themeColor="accent1" w:themeShade="BF"/>
-          <w:sz w:val="26"/>
-          <w:szCs w:val="26"/>
-        </w:rPr>
-        <w:tab/>
-      </w:r>
-      <w:r>
-        <w:rPr>
-          <w:b/>
-          <w:bCs/>
-        </w:rPr>
-        <w:t>SRS-43</w:t>
-      </w:r>
-      <w:r>
-        <w:rPr>
-          <w:b/>
-          <w:bCs/>
-        </w:rPr>
-        <w:t>:</w:t>
-      </w:r>
-      <w:r>
-        <w:t xml:space="preserve"> The system shall display message “Purchase successful” when the transect amount from </w:t>
-      </w:r>
-      <w:r>
-        <w:t xml:space="preserve">  </w:t>
-      </w:r>
-      <w:r>
-        <w:br/>
-        <w:t xml:space="preserve">                              </w:t>
-      </w:r>
-      <w:r>
-        <w:t>banking system</w:t>
-      </w:r>
-      <w:r>
-        <w:t>.</w:t>
-      </w:r>
-      <w:r>
-        <w:br/>
-      </w:r>
-      <w:r>
-        <w:rPr>
-          <w:rFonts w:asciiTheme="majorHAnsi" w:hAnsiTheme="majorHAnsi"/>
-          <w:b/>
-          <w:bCs/>
-          <w:color w:val="365F91" w:themeColor="accent1" w:themeShade="BF"/>
-          <w:sz w:val="26"/>
-          <w:szCs w:val="26"/>
-        </w:rPr>
-        <w:t xml:space="preserve">URS-09: </w:t>
-      </w:r>
-      <w:r>
-        <w:rPr>
-          <w:rFonts w:asciiTheme="majorHAnsi" w:hAnsiTheme="majorHAnsi"/>
-          <w:color w:val="365F91" w:themeColor="accent1" w:themeShade="BF"/>
-          <w:sz w:val="26"/>
-          <w:szCs w:val="26"/>
-        </w:rPr>
-        <w:t>Customer can view the shopping history.</w:t>
-      </w:r>
-      <w:r>
-        <w:rPr>
-          <w:rFonts w:asciiTheme="majorHAnsi" w:hAnsiTheme="majorHAnsi"/>
-          <w:color w:val="365F91" w:themeColor="accent1" w:themeShade="BF"/>
-          <w:sz w:val="26"/>
-          <w:szCs w:val="26"/>
-        </w:rPr>
-        <w:br/>
-      </w:r>
-      <w:r>
-        <w:t xml:space="preserve"> </w:t>
-      </w:r>
-      <w:r>
-        <w:tab/>
-      </w:r>
-      <w:r>
-        <w:rPr>
-          <w:b/>
-          <w:bCs/>
-        </w:rPr>
-        <w:t>SRS-44</w:t>
-      </w:r>
-      <w:r>
-        <w:rPr>
-          <w:b/>
-          <w:bCs/>
-        </w:rPr>
-        <w:t xml:space="preserve">: </w:t>
-      </w:r>
-      <w:r>
-        <w:t>The system provide an interface for the shopping history page.</w:t>
-      </w:r>
-      <w:r>
-        <w:rPr>
-          <w:rFonts w:asciiTheme="majorHAnsi" w:hAnsiTheme="majorHAnsi"/>
-          <w:color w:val="365F91" w:themeColor="accent1" w:themeShade="BF"/>
-          <w:sz w:val="26"/>
-          <w:szCs w:val="26"/>
-        </w:rPr>
-        <w:br/>
-        <w:t xml:space="preserve"> </w:t>
-      </w:r>
-      <w:r>
-        <w:rPr>
-          <w:rFonts w:asciiTheme="majorHAnsi" w:hAnsiTheme="majorHAnsi"/>
-          <w:color w:val="365F91" w:themeColor="accent1" w:themeShade="BF"/>
-          <w:sz w:val="26"/>
-          <w:szCs w:val="26"/>
-        </w:rPr>
-        <w:tab/>
-      </w:r>
-      <w:r>
-        <w:rPr>
-          <w:b/>
-          <w:bCs/>
-        </w:rPr>
-        <w:t>SRS-45</w:t>
-      </w:r>
-      <w:r>
-        <w:t xml:space="preserve">: The system retrieve shopping history form the database by reference from </w:t>
-      </w:r>
-      <w:r>
-        <w:t>user.</w:t>
-      </w:r>
-      <w:r>
-        <w:br/>
-      </w:r>
-      <w:r>
-        <w:rPr>
-          <w:rFonts w:asciiTheme="majorHAnsi" w:hAnsiTheme="majorHAnsi"/>
-          <w:b/>
-          <w:bCs/>
-          <w:color w:val="365F91" w:themeColor="accent1" w:themeShade="BF"/>
-          <w:sz w:val="26"/>
-          <w:szCs w:val="26"/>
-        </w:rPr>
-        <w:t xml:space="preserve">URS-10: </w:t>
-      </w:r>
-      <w:r>
-        <w:rPr>
-          <w:rFonts w:asciiTheme="majorHAnsi" w:hAnsiTheme="majorHAnsi"/>
-          <w:color w:val="365F91" w:themeColor="accent1" w:themeShade="BF"/>
-          <w:sz w:val="26"/>
-          <w:szCs w:val="26"/>
-        </w:rPr>
-        <w:t>Customer can logout.</w:t>
-      </w:r>
-      <w:r>
-        <w:rPr>
-          <w:rFonts w:asciiTheme="majorHAnsi" w:hAnsiTheme="majorHAnsi"/>
-          <w:color w:val="365F91" w:themeColor="accent1" w:themeShade="BF"/>
-          <w:sz w:val="26"/>
-          <w:szCs w:val="26"/>
-        </w:rPr>
-        <w:br/>
-        <w:t xml:space="preserve"> </w:t>
-      </w:r>
-      <w:r>
-        <w:rPr>
-          <w:rFonts w:asciiTheme="majorHAnsi" w:hAnsiTheme="majorHAnsi"/>
-          <w:color w:val="365F91" w:themeColor="accent1" w:themeShade="BF"/>
-          <w:sz w:val="26"/>
-          <w:szCs w:val="26"/>
-        </w:rPr>
-        <w:tab/>
-      </w:r>
-      <w:r>
-        <w:rPr>
-          <w:b/>
-          <w:bCs/>
-        </w:rPr>
-        <w:t>S</w:t>
-      </w:r>
-      <w:r>
-        <w:rPr>
-          <w:b/>
-          <w:bCs/>
-        </w:rPr>
-        <w:t>RS-47</w:t>
-      </w:r>
-      <w:r>
-        <w:rPr>
-          <w:b/>
-          <w:bCs/>
-        </w:rPr>
-        <w:t>:</w:t>
-      </w:r>
-      <w:r>
-        <w:t xml:space="preserve"> the system provide an interface for logout.</w:t>
-      </w:r>
-      <w:r>
-        <w:rPr>
-          <w:rFonts w:asciiTheme="majorHAnsi" w:hAnsiTheme="majorHAnsi"/>
-          <w:color w:val="365F91" w:themeColor="accent1" w:themeShade="BF"/>
-          <w:sz w:val="26"/>
-          <w:szCs w:val="26"/>
-        </w:rPr>
-        <w:br/>
-        <w:t xml:space="preserve"> </w:t>
-      </w:r>
-      <w:r>
-        <w:rPr>
-          <w:rFonts w:asciiTheme="majorHAnsi" w:hAnsiTheme="majorHAnsi"/>
-          <w:color w:val="365F91" w:themeColor="accent1" w:themeShade="BF"/>
-          <w:sz w:val="26"/>
-          <w:szCs w:val="26"/>
-        </w:rPr>
-        <w:tab/>
-      </w:r>
-      <w:r>
-        <w:rPr>
-          <w:rFonts w:cs="Cordia New"/>
-          <w:b/>
-          <w:bCs/>
-        </w:rPr>
-        <w:t>SRS-48</w:t>
-      </w:r>
-      <w:r>
-        <w:rPr>
-          <w:rFonts w:cs="Cordia New"/>
-          <w:b/>
-          <w:bCs/>
-        </w:rPr>
-        <w:t>:</w:t>
-      </w:r>
-      <w:r>
-        <w:rPr>
-          <w:rFonts w:cs="Cordia New"/>
-        </w:rPr>
-        <w:t xml:space="preserve"> The system doesn’t show a user status on top right after logout successful.</w:t>
-      </w:r>
-    </w:p>
-    <w:p>
-      <w:pPr>
         <w:rPr>
           <w:rFonts w:ascii="Arial" w:hAnsi="Arial" w:cs="Arial"/>
           <w:sz w:val="20"/>
@@ -2776,7 +2837,7 @@
           <w:b/>
           <w:bCs/>
         </w:rPr>
-        <w:t>15</w:t>
+        <w:t>17</w:t>
       </w:r>
       <w:r>
         <w:rPr>
@@ -2813,7 +2874,7 @@
           <w:b/>
           <w:bCs/>
         </w:rPr>
-        <w:t>16</w:t>
+        <w:t>18</w:t>
       </w:r>
       <w:r>
         <w:rPr>
@@ -2850,7 +2911,7 @@
           <w:b/>
           <w:bCs/>
         </w:rPr>
-        <w:t>17</w:t>
+        <w:t>19</w:t>
       </w:r>
       <w:r>
         <w:rPr>
@@ -2890,7 +2951,7 @@
           <w:b/>
           <w:bCs/>
         </w:rPr>
-        <w:t>18</w:t>
+        <w:t>20</w:t>
       </w:r>
       <w:r>
         <w:rPr>
@@ -2927,7 +2988,7 @@
           <w:b/>
           <w:bCs/>
         </w:rPr>
-        <w:t>19</w:t>
+        <w:t>21</w:t>
       </w:r>
       <w:r>
         <w:rPr>
@@ -3021,7 +3082,7 @@
           <w:b/>
           <w:bCs/>
         </w:rPr>
-        <w:t>20</w:t>
+        <w:t>22</w:t>
       </w:r>
       <w:r>
         <w:rPr>
@@ -3104,7 +3165,7 @@
           <w:b/>
           <w:bCs/>
         </w:rPr>
-        <w:t>SRS-44</w:t>
+        <w:t>SRS-45</w:t>
       </w:r>
       <w:r>
         <w:rPr>
@@ -3141,7 +3202,7 @@
           <w:b/>
           <w:bCs/>
         </w:rPr>
-        <w:t>SRS-45</w:t>
+        <w:t>SRS-46</w:t>
       </w:r>
       <w:r>
         <w:t>: The system retrieve shopping history form the database by reference from user.</w:t>
@@ -3420,7 +3481,7 @@
           <w:b/>
           <w:bCs/>
         </w:rPr>
-        <w:t>SRS-35</w:t>
+        <w:t>SRS-36</w:t>
       </w:r>
       <w:r>
         <w:t xml:space="preserve">: The system update </w:t>
@@ -3549,8 +3610,6 @@
         </w:rPr>
         <w:tab/>
       </w:r>
-      <w:bookmarkStart w:id="0" w:name="_GoBack"/>
-      <w:bookmarkEnd w:id="0"/>
       <w:r>
         <w:rPr>
           <w:b/>
@@ -3585,7 +3644,7 @@
           <w:b/>
           <w:bCs/>
         </w:rPr>
-        <w:t>SRS-35</w:t>
+        <w:t>SRS-36</w:t>
       </w:r>
       <w:r>
         <w:rPr>
@@ -3692,7 +3751,16 @@
           <w:b/>
           <w:bCs/>
         </w:rPr>
-        <w:t>RS-47:</w:t>
+        <w:t>RS-47</w:t>
+      </w:r>
+      <w:bookmarkStart w:id="0" w:name="_GoBack"/>
+      <w:bookmarkEnd w:id="0"/>
+      <w:r>
+        <w:rPr>
+          <w:b/>
+          <w:bCs/>
+        </w:rPr>
+        <w:t>:</w:t>
       </w:r>
       <w:r>
         <w:t xml:space="preserve"> the system provide an interface for logout.</w:t>
@@ -3760,13 +3828,7 @@
         </w:rPr>
       </w:pPr>
     </w:p>
-    <w:p>
-      <w:pPr>
-        <w:rPr>
-          <w:rFonts w:hint="cs"/>
-        </w:rPr>
-      </w:pPr>
-    </w:p>
+    <w:p/>
     <w:sectPr>
       <w:pgSz w:w="12240" w:h="15840"/>
       <w:pgMar w:top="1440" w:right="1440" w:bottom="1440" w:left="1440" w:header="720" w:footer="720" w:gutter="0"/>

</xml_diff>